<commit_message>
CR de la réunion de lancement/2eme version
</commit_message>
<xml_diff>
--- a/projet/gestion du projet/Reunion de lancement CR.docx
+++ b/projet/gestion du projet/Reunion de lancement CR.docx
@@ -567,44 +567,16 @@
     </w:p>
     <w:p>
       <w:pPr>
-        <w:pStyle w:val="Titre1"/>
-        <w:contextualSpacing w:val="0"/>
-        <w:rPr>
-          <w:color w:val="980000"/>
-          <w:sz w:val="32"/>
-          <w:szCs w:val="32"/>
-        </w:rPr>
-      </w:pPr>
-      <w:bookmarkStart w:id="0" w:name="_uftq734qpf25" w:colFirst="0" w:colLast="0"/>
-      <w:bookmarkEnd w:id="0"/>
-      <w:r>
-        <w:rPr>
-          <w:color w:val="980000"/>
-          <w:sz w:val="32"/>
-          <w:szCs w:val="32"/>
-        </w:rPr>
-        <w:t>Remarques / Questions</w:t>
-      </w:r>
-    </w:p>
-    <w:p>
-      <w:pPr>
         <w:numPr>
           <w:ilvl w:val="0"/>
           <w:numId w:val="5"/>
         </w:numPr>
         <w:ind w:hanging="360"/>
-      </w:pPr>
-      <w:r>
-        <w:t>Remarque1</w:t>
-      </w:r>
-      <w:r>
-        <w:t xml:space="preserve"> : Git </w:t>
-      </w:r>
-      <w:proofErr w:type="spellStart"/>
-      <w:r>
-        <w:t>pb</w:t>
-      </w:r>
-      <w:proofErr w:type="spellEnd"/>
+        <w:contextualSpacing w:val="0"/>
+      </w:pPr>
+      <w:r>
+        <w:t>Tour de table sur la représentation d’un jeu dans la classe Game : les attributs et les méthodes utilisés.</w:t>
+      </w:r>
     </w:p>
     <w:p>
       <w:pPr>
@@ -613,9 +585,96 @@
           <w:numId w:val="5"/>
         </w:numPr>
         <w:ind w:hanging="360"/>
-      </w:pPr>
-      <w:bookmarkStart w:id="1" w:name="_GoBack"/>
-      <w:bookmarkEnd w:id="1"/>
+        <w:contextualSpacing w:val="0"/>
+      </w:pPr>
+      <w:r>
+        <w:t xml:space="preserve">Implémentation dans un premier temps d’un algorithme </w:t>
+      </w:r>
+      <w:proofErr w:type="spellStart"/>
+      <w:r>
+        <w:t>min-max</w:t>
+      </w:r>
+      <w:proofErr w:type="spellEnd"/>
+      <w:r>
+        <w:t>, puis d’un alpha-beta.</w:t>
+      </w:r>
+    </w:p>
+    <w:p>
+      <w:pPr>
+        <w:pStyle w:val="Titre1"/>
+        <w:contextualSpacing w:val="0"/>
+        <w:rPr>
+          <w:color w:val="980000"/>
+          <w:sz w:val="32"/>
+          <w:szCs w:val="32"/>
+        </w:rPr>
+      </w:pPr>
+      <w:bookmarkStart w:id="0" w:name="_uftq734qpf25" w:colFirst="0" w:colLast="0"/>
+      <w:bookmarkEnd w:id="0"/>
+      <w:r>
+        <w:rPr>
+          <w:color w:val="980000"/>
+          <w:sz w:val="32"/>
+          <w:szCs w:val="32"/>
+        </w:rPr>
+        <w:t>Remarques / Questions</w:t>
+      </w:r>
+    </w:p>
+    <w:p>
+      <w:pPr>
+        <w:numPr>
+          <w:ilvl w:val="0"/>
+          <w:numId w:val="5"/>
+        </w:numPr>
+        <w:ind w:hanging="360"/>
+      </w:pPr>
+      <w:r>
+        <w:t xml:space="preserve">Remarque1 : quelques problèmes avec Git </w:t>
+      </w:r>
+    </w:p>
+    <w:p>
+      <w:pPr>
+        <w:numPr>
+          <w:ilvl w:val="0"/>
+          <w:numId w:val="5"/>
+        </w:numPr>
+        <w:ind w:hanging="360"/>
+      </w:pPr>
+      <w:r>
+        <w:t>Remarque2 : contacter le référent pour s’assurer de ne pas faire fausse route</w:t>
+      </w:r>
+    </w:p>
+    <w:p>
+      <w:pPr>
+        <w:numPr>
+          <w:ilvl w:val="0"/>
+          <w:numId w:val="5"/>
+        </w:numPr>
+        <w:ind w:hanging="360"/>
+      </w:pPr>
+      <w:r>
+        <w:t xml:space="preserve">Comment implémenter l’algorithme </w:t>
+      </w:r>
+      <w:proofErr w:type="spellStart"/>
+      <w:r>
+        <w:t>min-max</w:t>
+      </w:r>
+      <w:proofErr w:type="spellEnd"/>
+      <w:r>
+        <w:t> ?</w:t>
+      </w:r>
+    </w:p>
+    <w:p>
+      <w:pPr>
+        <w:numPr>
+          <w:ilvl w:val="0"/>
+          <w:numId w:val="5"/>
+        </w:numPr>
+        <w:ind w:hanging="360"/>
+      </w:pPr>
+      <w:r>
+        <w:t>Penser à jouer au Quarto pour appréhender une stratégie pour la fonction d’évaluation de l’algorithme</w:t>
+      </w:r>
     </w:p>
     <w:p>
       <w:pPr>
@@ -652,25 +711,26 @@
           <w:sz w:val="22"/>
           <w:szCs w:val="22"/>
         </w:rPr>
-        <w:t xml:space="preserve">1. Les pièces seront </w:t>
-      </w:r>
-      <w:proofErr w:type="gramStart"/>
+        <w:lastRenderedPageBreak/>
+        <w:t xml:space="preserve">1. Les pièces seront représentées par des classes </w:t>
+      </w:r>
+      <w:proofErr w:type="spellStart"/>
       <w:r>
         <w:rPr>
           <w:b w:val="0"/>
           <w:sz w:val="22"/>
           <w:szCs w:val="22"/>
         </w:rPr>
-        <w:t>représentés</w:t>
-      </w:r>
-      <w:proofErr w:type="gramEnd"/>
+        <w:t>Piece</w:t>
+      </w:r>
+      <w:proofErr w:type="spellEnd"/>
       <w:r>
         <w:rPr>
           <w:b w:val="0"/>
           <w:sz w:val="22"/>
           <w:szCs w:val="22"/>
         </w:rPr>
-        <w:t xml:space="preserve"> par des classes </w:t>
+        <w:t xml:space="preserve"> dont l’attribut est un n-</w:t>
       </w:r>
       <w:proofErr w:type="spellStart"/>
       <w:r>
@@ -679,7 +739,7 @@
           <w:sz w:val="22"/>
           <w:szCs w:val="22"/>
         </w:rPr>
-        <w:t>Piece</w:t>
+        <w:t>uplet</w:t>
       </w:r>
       <w:proofErr w:type="spellEnd"/>
       <w:r>
@@ -688,86 +748,43 @@
           <w:sz w:val="22"/>
           <w:szCs w:val="22"/>
         </w:rPr>
-        <w:t xml:space="preserve"> dont l’attribut est un n-</w:t>
-      </w:r>
-      <w:proofErr w:type="spellStart"/>
-      <w:r>
+        <w:t xml:space="preserve"> de 0 et 1 pour décrire les caractéristiques.</w:t>
+      </w:r>
+    </w:p>
+    <w:p>
+      <w:pPr>
+        <w:pStyle w:val="Titre1"/>
+        <w:contextualSpacing w:val="0"/>
         <w:rPr>
           <w:b w:val="0"/>
           <w:sz w:val="22"/>
           <w:szCs w:val="22"/>
         </w:rPr>
-        <w:t>uplet</w:t>
-      </w:r>
-      <w:proofErr w:type="spellEnd"/>
+      </w:pPr>
       <w:r>
         <w:rPr>
           <w:b w:val="0"/>
           <w:sz w:val="22"/>
           <w:szCs w:val="22"/>
         </w:rPr>
-        <w:t xml:space="preserve"> de 0 et 1 pour décrire les caractéristiques.</w:t>
-      </w:r>
-    </w:p>
-    <w:p>
-      <w:pPr>
-        <w:pStyle w:val="Titre1"/>
-        <w:contextualSpacing w:val="0"/>
+        <w:t xml:space="preserve">2. Création d’un dossier « Projet » et « Prise en main » (pour les tests </w:t>
+      </w:r>
+      <w:proofErr w:type="spellStart"/>
+      <w:r>
         <w:rPr>
           <w:b w:val="0"/>
           <w:sz w:val="22"/>
           <w:szCs w:val="22"/>
         </w:rPr>
-      </w:pPr>
+        <w:t>GitHub</w:t>
+      </w:r>
+      <w:proofErr w:type="spellEnd"/>
       <w:r>
         <w:rPr>
           <w:b w:val="0"/>
           <w:sz w:val="22"/>
           <w:szCs w:val="22"/>
         </w:rPr>
-        <w:lastRenderedPageBreak/>
-        <w:t>2. Création d’un dossier </w:t>
-      </w:r>
-      <w:r>
-        <w:rPr>
-          <w:b w:val="0"/>
-          <w:sz w:val="22"/>
-          <w:szCs w:val="22"/>
-        </w:rPr>
-        <w:t>« Projet » et « Prise en main » (pour les test</w:t>
-      </w:r>
-      <w:r>
-        <w:rPr>
-          <w:b w:val="0"/>
-          <w:sz w:val="22"/>
-          <w:szCs w:val="22"/>
-        </w:rPr>
-        <w:t>s</w:t>
-      </w:r>
-      <w:r>
-        <w:rPr>
-          <w:b w:val="0"/>
-          <w:sz w:val="22"/>
-          <w:szCs w:val="22"/>
-        </w:rPr>
-        <w:t xml:space="preserve"> </w:t>
-      </w:r>
-      <w:proofErr w:type="spellStart"/>
-      <w:r>
-        <w:rPr>
-          <w:b w:val="0"/>
-          <w:sz w:val="22"/>
-          <w:szCs w:val="22"/>
-        </w:rPr>
-        <w:t>GitHub</w:t>
-      </w:r>
-      <w:proofErr w:type="spellEnd"/>
-      <w:r>
-        <w:rPr>
-          <w:b w:val="0"/>
-          <w:sz w:val="22"/>
-          <w:szCs w:val="22"/>
-        </w:rPr>
         <w:t>) ; dans « Projet » : « Code », « Indication », « Réflexion »,  « Ebauches »</w:t>
       </w:r>
     </w:p>
@@ -825,10 +842,7 @@
       <w:proofErr w:type="spellEnd"/>
       <w:proofErr w:type="gramEnd"/>
       <w:r>
-        <w:t>), ou bien P)</w:t>
-      </w:r>
-      <w:r>
-        <w:t xml:space="preserve">. Ainsi chaque branche de l’arbre comportera un </w:t>
+        <w:t xml:space="preserve">), ou bien P). Ainsi chaque branche de l’arbre comportera un </w:t>
       </w:r>
       <w:r>
         <w:rPr>
@@ -859,6 +873,12 @@
       <w:proofErr w:type="spellEnd"/>
       <w:r>
         <w:t xml:space="preserve"> avec ce formalisme.</w:t>
+      </w:r>
+    </w:p>
+    <w:p/>
+    <w:p>
+      <w:r>
+        <w:t>4. Création d’une classe Game qui représente un jeu et/ou un tour. Définition des attributs. Ecriture de certaines méthodes</w:t>
       </w:r>
     </w:p>
     <w:p/>
@@ -1318,19 +1338,35 @@
         <w:pStyle w:val="Titre2"/>
         <w:contextualSpacing w:val="0"/>
         <w:rPr>
+          <w:sz w:val="28"/>
+          <w:szCs w:val="28"/>
+        </w:rPr>
+      </w:pPr>
+      <w:r>
+        <w:rPr>
           <w:i/>
           <w:sz w:val="28"/>
           <w:szCs w:val="28"/>
         </w:rPr>
-      </w:pPr>
+        <w:t>Date de la prochaine réunion</w:t>
+      </w:r>
       <w:r>
         <w:rPr>
           <w:i/>
           <w:sz w:val="28"/>
           <w:szCs w:val="28"/>
         </w:rPr>
-        <w:t>Date de la prochaine réunion</w:t>
-      </w:r>
+        <w:t> </w:t>
+      </w:r>
+      <w:r>
+        <w:rPr>
+          <w:sz w:val="28"/>
+          <w:szCs w:val="28"/>
+        </w:rPr>
+        <w:t>: 29/11/2017</w:t>
+      </w:r>
+      <w:bookmarkStart w:id="1" w:name="_GoBack"/>
+      <w:bookmarkEnd w:id="1"/>
     </w:p>
     <w:p>
       <w:r>
@@ -3730,7 +3766,7 @@
   <a:extraClrSchemeLst/>
   <a:extLst>
     <a:ext uri="{05A4C25C-085E-4340-85A3-A5531E510DB2}">
-      <thm15:themeFamily xmlns="" xmlns:thm15="http://schemas.microsoft.com/office/thememl/2012/main" name="Office Theme" id="{62F939B6-93AF-4DB8-9C6B-D6C7DFDC589F}" vid="{4A3C46E8-61CC-4603-A589-7422A47A8E4A}"/>
+      <thm15:themeFamily xmlns:thm15="http://schemas.microsoft.com/office/thememl/2012/main" xmlns="" name="Office Theme" id="{62F939B6-93AF-4DB8-9C6B-D6C7DFDC589F}" vid="{4A3C46E8-61CC-4603-A589-7422A47A8E4A}"/>
     </a:ext>
   </a:extLst>
 </a:theme>

</xml_diff>

<commit_message>
Changement de styles (souligner et mise en gras)
</commit_message>
<xml_diff>
--- a/projet/gestion du projet/Reunion de lancement CR.docx
+++ b/projet/gestion du projet/Reunion de lancement CR.docx
@@ -1,6 +1,6 @@
 
 <file path=word/document.xml><?xml version="1.0" encoding="utf-8"?>
-<w:document xmlns:wpc="http://schemas.microsoft.com/office/word/2010/wordprocessingCanvas" xmlns:mc="http://schemas.openxmlformats.org/markup-compatibility/2006" xmlns:o="urn:schemas-microsoft-com:office:office" xmlns:r="http://schemas.openxmlformats.org/officeDocument/2006/relationships" xmlns:m="http://schemas.openxmlformats.org/officeDocument/2006/math" xmlns:v="urn:schemas-microsoft-com:vml" xmlns:wp14="http://schemas.microsoft.com/office/word/2010/wordprocessingDrawing" xmlns:wp="http://schemas.openxmlformats.org/drawingml/2006/wordprocessingDrawing" xmlns:w10="urn:schemas-microsoft-com:office:word" xmlns:w="http://schemas.openxmlformats.org/wordprocessingml/2006/main" xmlns:w14="http://schemas.microsoft.com/office/word/2010/wordml" xmlns:wpg="http://schemas.microsoft.com/office/word/2010/wordprocessingGroup" xmlns:wpi="http://schemas.microsoft.com/office/word/2010/wordprocessingInk" xmlns:wne="http://schemas.microsoft.com/office/word/2006/wordml" xmlns:wps="http://schemas.microsoft.com/office/word/2010/wordprocessingShape" mc:Ignorable="w14 wp14">
+<w:document xmlns:wpc="http://schemas.microsoft.com/office/word/2010/wordprocessingCanvas" xmlns:cx="http://schemas.microsoft.com/office/drawing/2014/chartex" xmlns:cx1="http://schemas.microsoft.com/office/drawing/2015/9/8/chartex" xmlns:cx2="http://schemas.microsoft.com/office/drawing/2015/10/21/chartex" xmlns:cx3="http://schemas.microsoft.com/office/drawing/2016/5/9/chartex" xmlns:cx4="http://schemas.microsoft.com/office/drawing/2016/5/10/chartex" xmlns:cx5="http://schemas.microsoft.com/office/drawing/2016/5/11/chartex" xmlns:cx6="http://schemas.microsoft.com/office/drawing/2016/5/12/chartex" xmlns:cx7="http://schemas.microsoft.com/office/drawing/2016/5/13/chartex" xmlns:cx8="http://schemas.microsoft.com/office/drawing/2016/5/14/chartex" xmlns:mc="http://schemas.openxmlformats.org/markup-compatibility/2006" xmlns:aink="http://schemas.microsoft.com/office/drawing/2016/ink" xmlns:am3d="http://schemas.microsoft.com/office/drawing/2017/model3d" xmlns:o="urn:schemas-microsoft-com:office:office" xmlns:r="http://schemas.openxmlformats.org/officeDocument/2006/relationships" xmlns:m="http://schemas.openxmlformats.org/officeDocument/2006/math" xmlns:v="urn:schemas-microsoft-com:vml" xmlns:wp14="http://schemas.microsoft.com/office/word/2010/wordprocessingDrawing" xmlns:wp="http://schemas.openxmlformats.org/drawingml/2006/wordprocessingDrawing" xmlns:w10="urn:schemas-microsoft-com:office:word" xmlns:w="http://schemas.openxmlformats.org/wordprocessingml/2006/main" xmlns:w14="http://schemas.microsoft.com/office/word/2010/wordml" xmlns:w15="http://schemas.microsoft.com/office/word/2012/wordml" xmlns:w16cid="http://schemas.microsoft.com/office/word/2016/wordml/cid" xmlns:w16se="http://schemas.microsoft.com/office/word/2015/wordml/symex" xmlns:wpg="http://schemas.microsoft.com/office/word/2010/wordprocessingGroup" xmlns:wpi="http://schemas.microsoft.com/office/word/2010/wordprocessingInk" xmlns:wne="http://schemas.microsoft.com/office/word/2006/wordml" xmlns:wps="http://schemas.microsoft.com/office/word/2010/wordprocessingShape" mc:Ignorable="w14 w15 w16se w16cid wp14">
   <w:body>
     <w:p>
       <w:pPr>
@@ -113,13 +113,24 @@
               <w:rPr>
                 <w:b/>
               </w:rPr>
-              <w:t>Motif / type de réunion:</w:t>
+              <w:t xml:space="preserve">Motif / type de </w:t>
             </w:r>
+            <w:proofErr w:type="gramStart"/>
             <w:r>
               <w:rPr>
                 <w:b/>
               </w:rPr>
-              <w:t xml:space="preserve"> réunion de lancement</w:t>
+              <w:t>réunion:</w:t>
+            </w:r>
+            <w:proofErr w:type="gramEnd"/>
+            <w:r>
+              <w:rPr>
+                <w:b/>
+              </w:rPr>
+              <w:t xml:space="preserve"> </w:t>
+            </w:r>
+            <w:r>
+              <w:t>réunion de lancement</w:t>
             </w:r>
           </w:p>
           <w:p>
@@ -146,17 +157,22 @@
             <w:r>
               <w:t xml:space="preserve"> </w:t>
             </w:r>
+            <w:proofErr w:type="gramStart"/>
             <w:r>
               <w:rPr>
                 <w:b/>
               </w:rPr>
               <w:t>Lieu:</w:t>
             </w:r>
+            <w:proofErr w:type="gramEnd"/>
             <w:r>
               <w:rPr>
                 <w:b/>
               </w:rPr>
-              <w:t xml:space="preserve"> bibliothèque</w:t>
+              <w:t xml:space="preserve"> </w:t>
+            </w:r>
+            <w:r>
+              <w:t>bibliothèque</w:t>
             </w:r>
           </w:p>
         </w:tc>
@@ -245,14 +261,8 @@
           <w:p>
             <w:pPr>
               <w:contextualSpacing w:val="0"/>
-              <w:rPr>
-                <w:b/>
-              </w:rPr>
             </w:pPr>
             <w:r>
-              <w:rPr>
-                <w:b/>
-              </w:rPr>
               <w:t>22/11/2017 de 8h30 à 10h</w:t>
             </w:r>
           </w:p>
@@ -285,7 +295,7 @@
       <w:r>
         <w:t xml:space="preserve"> </w:t>
       </w:r>
-      <w:hyperlink r:id="rId8" w:history="1">
+      <w:hyperlink r:id="rId7" w:history="1">
         <w:r>
           <w:rPr>
             <w:rStyle w:val="Lienhypertexte"/>
@@ -296,7 +306,7 @@
       <w:r>
         <w:t xml:space="preserve"> ; </w:t>
       </w:r>
-      <w:hyperlink r:id="rId9" w:history="1">
+      <w:hyperlink r:id="rId8" w:history="1">
         <w:r>
           <w:rPr>
             <w:rStyle w:val="Lienhypertexte"/>
@@ -307,7 +317,7 @@
       <w:r>
         <w:t xml:space="preserve"> ; </w:t>
       </w:r>
-      <w:hyperlink r:id="rId10" w:history="1">
+      <w:hyperlink r:id="rId9" w:history="1">
         <w:r>
           <w:rPr>
             <w:rStyle w:val="Lienhypertexte"/>
@@ -318,7 +328,7 @@
       <w:r>
         <w:t xml:space="preserve"> ; </w:t>
       </w:r>
-      <w:hyperlink r:id="rId11" w:history="1">
+      <w:hyperlink r:id="rId10" w:history="1">
         <w:r>
           <w:rPr>
             <w:rStyle w:val="Lienhypertexte"/>
@@ -329,7 +339,7 @@
       <w:r>
         <w:t xml:space="preserve"> ; </w:t>
       </w:r>
-      <w:hyperlink r:id="rId12" w:history="1">
+      <w:hyperlink r:id="rId11" w:history="1">
         <w:r>
           <w:rPr>
             <w:rStyle w:val="Lienhypertexte"/>
@@ -379,13 +389,8 @@
         <w:ind w:hanging="360"/>
       </w:pPr>
       <w:r>
-        <w:t xml:space="preserve">Organisation du projet sur </w:t>
-      </w:r>
-      <w:proofErr w:type="spellStart"/>
-      <w:r>
-        <w:t>GitHub</w:t>
-      </w:r>
-      <w:proofErr w:type="spellEnd"/>
+        <w:t>Organisation du projet sur GitHub</w:t>
+      </w:r>
     </w:p>
     <w:p>
       <w:pPr>
@@ -445,7 +450,12 @@
         <w:ind w:hanging="360"/>
       </w:pPr>
       <w:r>
-        <w:t>Qu’est-ce qu’un coup/ un tour au jeu du Quarto</w:t>
+        <w:t>Qu’est-ce qu’un coup/</w:t>
+      </w:r>
+      <w:bookmarkStart w:id="0" w:name="_GoBack"/>
+      <w:bookmarkEnd w:id="0"/>
+      <w:r>
+        <w:t>un tour au jeu du Quarto</w:t>
       </w:r>
       <w:r>
         <w:t> ?</w:t>
@@ -478,12 +488,9 @@
         <w:t xml:space="preserve"> et d’une pièce donner ((</w:t>
       </w:r>
       <w:proofErr w:type="spellStart"/>
-      <w:r>
-        <w:t>i</w:t>
-      </w:r>
       <w:proofErr w:type="gramStart"/>
       <w:r>
-        <w:t>,j</w:t>
+        <w:t>i,j</w:t>
       </w:r>
       <w:proofErr w:type="spellEnd"/>
       <w:proofErr w:type="gramEnd"/>
@@ -533,15 +540,7 @@
       </w:r>
       <w:proofErr w:type="spellEnd"/>
       <w:r>
-        <w:t xml:space="preserve"> d’objet </w:t>
-      </w:r>
-      <w:proofErr w:type="spellStart"/>
-      <w:r>
-        <w:t>Piece</w:t>
-      </w:r>
-      <w:proofErr w:type="spellEnd"/>
-      <w:r>
-        <w:t>, contrairement aux listes de listes.</w:t>
+        <w:t xml:space="preserve"> d’objet Piece, contrairement aux listes de listes.</w:t>
       </w:r>
     </w:p>
     <w:p>
@@ -554,15 +553,7 @@
         <w:contextualSpacing w:val="0"/>
       </w:pPr>
       <w:r>
-        <w:t>Représentation d’une pièce par un n-</w:t>
-      </w:r>
-      <w:proofErr w:type="spellStart"/>
-      <w:r>
-        <w:t>uplet</w:t>
-      </w:r>
-      <w:proofErr w:type="spellEnd"/>
-      <w:r>
-        <w:t xml:space="preserve"> ou par n attributs. </w:t>
+        <w:t xml:space="preserve">Représentation d’une pièce par un n-uplet ou par n attributs. </w:t>
       </w:r>
     </w:p>
     <w:p>
@@ -609,8 +600,8 @@
           <w:szCs w:val="32"/>
         </w:rPr>
       </w:pPr>
-      <w:bookmarkStart w:id="0" w:name="_uftq734qpf25" w:colFirst="0" w:colLast="0"/>
-      <w:bookmarkEnd w:id="0"/>
+      <w:bookmarkStart w:id="1" w:name="_uftq734qpf25" w:colFirst="0" w:colLast="0"/>
+      <w:bookmarkEnd w:id="1"/>
       <w:r>
         <w:rPr>
           <w:color w:val="980000"/>
@@ -712,43 +703,7 @@
           <w:szCs w:val="22"/>
         </w:rPr>
         <w:lastRenderedPageBreak/>
-        <w:t xml:space="preserve">1. Les pièces seront représentées par des classes </w:t>
-      </w:r>
-      <w:proofErr w:type="spellStart"/>
-      <w:r>
-        <w:rPr>
-          <w:b w:val="0"/>
-          <w:sz w:val="22"/>
-          <w:szCs w:val="22"/>
-        </w:rPr>
-        <w:t>Piece</w:t>
-      </w:r>
-      <w:proofErr w:type="spellEnd"/>
-      <w:r>
-        <w:rPr>
-          <w:b w:val="0"/>
-          <w:sz w:val="22"/>
-          <w:szCs w:val="22"/>
-        </w:rPr>
-        <w:t xml:space="preserve"> dont l’attribut est un n-</w:t>
-      </w:r>
-      <w:proofErr w:type="spellStart"/>
-      <w:r>
-        <w:rPr>
-          <w:b w:val="0"/>
-          <w:sz w:val="22"/>
-          <w:szCs w:val="22"/>
-        </w:rPr>
-        <w:t>uplet</w:t>
-      </w:r>
-      <w:proofErr w:type="spellEnd"/>
-      <w:r>
-        <w:rPr>
-          <w:b w:val="0"/>
-          <w:sz w:val="22"/>
-          <w:szCs w:val="22"/>
-        </w:rPr>
-        <w:t xml:space="preserve"> de 0 et 1 pour décrire les caractéristiques.</w:t>
+        <w:t>1. Les pièces seront représentées par des classes Piece dont l’attribut est un n-uplet de 0 et 1 pour décrire les caractéristiques.</w:t>
       </w:r>
     </w:p>
     <w:p>
@@ -767,25 +722,7 @@
           <w:sz w:val="22"/>
           <w:szCs w:val="22"/>
         </w:rPr>
-        <w:t xml:space="preserve">2. Création d’un dossier « Projet » et « Prise en main » (pour les tests </w:t>
-      </w:r>
-      <w:proofErr w:type="spellStart"/>
-      <w:r>
-        <w:rPr>
-          <w:b w:val="0"/>
-          <w:sz w:val="22"/>
-          <w:szCs w:val="22"/>
-        </w:rPr>
-        <w:t>GitHub</w:t>
-      </w:r>
-      <w:proofErr w:type="spellEnd"/>
-      <w:r>
-        <w:rPr>
-          <w:b w:val="0"/>
-          <w:sz w:val="22"/>
-          <w:szCs w:val="22"/>
-        </w:rPr>
-        <w:t>) ; dans « Projet » : « Code », « Indication », « Réflexion »,  « Ebauches »</w:t>
+        <w:t>2. Création d’un dossier « Projet » et « Prise en main » (pour les tests GitHub) ; dans « Projet » : « Code », « Indication », « Réflexion »,  « Ebauches »</w:t>
       </w:r>
     </w:p>
     <w:p>
@@ -802,12 +739,9 @@
         <w:t xml:space="preserve"> d’un joueur A par le couple ((</w:t>
       </w:r>
       <w:proofErr w:type="spellStart"/>
-      <w:r>
-        <w:t>i</w:t>
-      </w:r>
       <w:proofErr w:type="gramStart"/>
       <w:r>
-        <w:t>,j</w:t>
+        <w:t>i,j</w:t>
       </w:r>
       <w:proofErr w:type="spellEnd"/>
       <w:proofErr w:type="gramEnd"/>
@@ -832,12 +766,9 @@
         <w:t xml:space="preserve"> comme étant une subdivision d’un tour (ou bien (</w:t>
       </w:r>
       <w:proofErr w:type="spellStart"/>
-      <w:r>
-        <w:t>i</w:t>
-      </w:r>
       <w:proofErr w:type="gramStart"/>
       <w:r>
-        <w:t>,j</w:t>
+        <w:t>i,j</w:t>
       </w:r>
       <w:proofErr w:type="spellEnd"/>
       <w:proofErr w:type="gramEnd"/>
@@ -854,12 +785,9 @@
         <w:t xml:space="preserve"> i.e. ((</w:t>
       </w:r>
       <w:proofErr w:type="spellStart"/>
-      <w:r>
-        <w:t>i</w:t>
-      </w:r>
       <w:proofErr w:type="gramStart"/>
       <w:r>
-        <w:t>,j</w:t>
+        <w:t>i,j</w:t>
       </w:r>
       <w:proofErr w:type="spellEnd"/>
       <w:proofErr w:type="gramEnd"/>
@@ -1114,11 +1042,9 @@
             <w:pPr>
               <w:contextualSpacing w:val="0"/>
             </w:pPr>
-            <w:proofErr w:type="spellStart"/>
             <w:r>
               <w:t>Raph</w:t>
             </w:r>
-            <w:proofErr w:type="spellEnd"/>
           </w:p>
         </w:tc>
         <w:tc>
@@ -1283,12 +1209,12 @@
       <w:r>
         <w:t>Alternativement, insérer un lien vers la</w:t>
       </w:r>
-      <w:hyperlink r:id="rId13">
+      <w:hyperlink r:id="rId12">
         <w:r>
           <w:t xml:space="preserve"> </w:t>
         </w:r>
       </w:hyperlink>
-      <w:hyperlink r:id="rId14">
+      <w:hyperlink r:id="rId13">
         <w:proofErr w:type="spellStart"/>
         <w:r>
           <w:rPr>
@@ -1331,7 +1257,7 @@
           <w:u w:val="single"/>
         </w:rPr>
       </w:pPr>
-      <w:hyperlink r:id="rId15"/>
+      <w:hyperlink r:id="rId14"/>
     </w:p>
     <w:p>
       <w:pPr>
@@ -1365,8 +1291,6 @@
         </w:rPr>
         <w:t>: 29/11/2017</w:t>
       </w:r>
-      <w:bookmarkStart w:id="1" w:name="_GoBack"/>
-      <w:bookmarkEnd w:id="1"/>
     </w:p>
     <w:p>
       <w:r>
@@ -1374,7 +1298,7 @@
       </w:r>
     </w:p>
     <w:sectPr>
-      <w:headerReference w:type="default" r:id="rId16"/>
+      <w:headerReference w:type="default" r:id="rId15"/>
       <w:pgSz w:w="12240" w:h="15840"/>
       <w:pgMar w:top="1440" w:right="1440" w:bottom="1440" w:left="1440" w:header="0" w:footer="720" w:gutter="0"/>
       <w:pgNumType w:start="1"/>
@@ -1385,7 +1309,7 @@
 </file>
 
 <file path=word/endnotes.xml><?xml version="1.0" encoding="utf-8"?>
-<w:endnotes xmlns:wpc="http://schemas.microsoft.com/office/word/2010/wordprocessingCanvas" xmlns:mc="http://schemas.openxmlformats.org/markup-compatibility/2006" xmlns:o="urn:schemas-microsoft-com:office:office" xmlns:r="http://schemas.openxmlformats.org/officeDocument/2006/relationships" xmlns:m="http://schemas.openxmlformats.org/officeDocument/2006/math" xmlns:v="urn:schemas-microsoft-com:vml" xmlns:wp14="http://schemas.microsoft.com/office/word/2010/wordprocessingDrawing" xmlns:wp="http://schemas.openxmlformats.org/drawingml/2006/wordprocessingDrawing" xmlns:w10="urn:schemas-microsoft-com:office:word" xmlns:w="http://schemas.openxmlformats.org/wordprocessingml/2006/main" xmlns:w14="http://schemas.microsoft.com/office/word/2010/wordml" xmlns:wpg="http://schemas.microsoft.com/office/word/2010/wordprocessingGroup" xmlns:wpi="http://schemas.microsoft.com/office/word/2010/wordprocessingInk" xmlns:wne="http://schemas.microsoft.com/office/word/2006/wordml" xmlns:wps="http://schemas.microsoft.com/office/word/2010/wordprocessingShape" mc:Ignorable="w14 wp14">
+<w:endnotes xmlns:wpc="http://schemas.microsoft.com/office/word/2010/wordprocessingCanvas" xmlns:cx="http://schemas.microsoft.com/office/drawing/2014/chartex" xmlns:cx1="http://schemas.microsoft.com/office/drawing/2015/9/8/chartex" xmlns:cx2="http://schemas.microsoft.com/office/drawing/2015/10/21/chartex" xmlns:cx3="http://schemas.microsoft.com/office/drawing/2016/5/9/chartex" xmlns:cx4="http://schemas.microsoft.com/office/drawing/2016/5/10/chartex" xmlns:cx5="http://schemas.microsoft.com/office/drawing/2016/5/11/chartex" xmlns:cx6="http://schemas.microsoft.com/office/drawing/2016/5/12/chartex" xmlns:cx7="http://schemas.microsoft.com/office/drawing/2016/5/13/chartex" xmlns:cx8="http://schemas.microsoft.com/office/drawing/2016/5/14/chartex" xmlns:mc="http://schemas.openxmlformats.org/markup-compatibility/2006" xmlns:aink="http://schemas.microsoft.com/office/drawing/2016/ink" xmlns:am3d="http://schemas.microsoft.com/office/drawing/2017/model3d" xmlns:o="urn:schemas-microsoft-com:office:office" xmlns:r="http://schemas.openxmlformats.org/officeDocument/2006/relationships" xmlns:m="http://schemas.openxmlformats.org/officeDocument/2006/math" xmlns:v="urn:schemas-microsoft-com:vml" xmlns:wp14="http://schemas.microsoft.com/office/word/2010/wordprocessingDrawing" xmlns:wp="http://schemas.openxmlformats.org/drawingml/2006/wordprocessingDrawing" xmlns:w10="urn:schemas-microsoft-com:office:word" xmlns:w="http://schemas.openxmlformats.org/wordprocessingml/2006/main" xmlns:w14="http://schemas.microsoft.com/office/word/2010/wordml" xmlns:w15="http://schemas.microsoft.com/office/word/2012/wordml" xmlns:w16cid="http://schemas.microsoft.com/office/word/2016/wordml/cid" xmlns:w16se="http://schemas.microsoft.com/office/word/2015/wordml/symex" xmlns:wpg="http://schemas.microsoft.com/office/word/2010/wordprocessingGroup" xmlns:wpi="http://schemas.microsoft.com/office/word/2010/wordprocessingInk" xmlns:wne="http://schemas.microsoft.com/office/word/2006/wordml" xmlns:wps="http://schemas.microsoft.com/office/word/2010/wordprocessingShape" mc:Ignorable="w14 w15 w16se w16cid wp14">
   <w:endnote w:type="separator" w:id="-1">
     <w:p>
       <w:r>
@@ -1404,7 +1328,7 @@
 </file>
 
 <file path=word/footnotes.xml><?xml version="1.0" encoding="utf-8"?>
-<w:footnotes xmlns:wpc="http://schemas.microsoft.com/office/word/2010/wordprocessingCanvas" xmlns:mc="http://schemas.openxmlformats.org/markup-compatibility/2006" xmlns:o="urn:schemas-microsoft-com:office:office" xmlns:r="http://schemas.openxmlformats.org/officeDocument/2006/relationships" xmlns:m="http://schemas.openxmlformats.org/officeDocument/2006/math" xmlns:v="urn:schemas-microsoft-com:vml" xmlns:wp14="http://schemas.microsoft.com/office/word/2010/wordprocessingDrawing" xmlns:wp="http://schemas.openxmlformats.org/drawingml/2006/wordprocessingDrawing" xmlns:w10="urn:schemas-microsoft-com:office:word" xmlns:w="http://schemas.openxmlformats.org/wordprocessingml/2006/main" xmlns:w14="http://schemas.microsoft.com/office/word/2010/wordml" xmlns:wpg="http://schemas.microsoft.com/office/word/2010/wordprocessingGroup" xmlns:wpi="http://schemas.microsoft.com/office/word/2010/wordprocessingInk" xmlns:wne="http://schemas.microsoft.com/office/word/2006/wordml" xmlns:wps="http://schemas.microsoft.com/office/word/2010/wordprocessingShape" mc:Ignorable="w14 wp14">
+<w:footnotes xmlns:wpc="http://schemas.microsoft.com/office/word/2010/wordprocessingCanvas" xmlns:cx="http://schemas.microsoft.com/office/drawing/2014/chartex" xmlns:cx1="http://schemas.microsoft.com/office/drawing/2015/9/8/chartex" xmlns:cx2="http://schemas.microsoft.com/office/drawing/2015/10/21/chartex" xmlns:cx3="http://schemas.microsoft.com/office/drawing/2016/5/9/chartex" xmlns:cx4="http://schemas.microsoft.com/office/drawing/2016/5/10/chartex" xmlns:cx5="http://schemas.microsoft.com/office/drawing/2016/5/11/chartex" xmlns:cx6="http://schemas.microsoft.com/office/drawing/2016/5/12/chartex" xmlns:cx7="http://schemas.microsoft.com/office/drawing/2016/5/13/chartex" xmlns:cx8="http://schemas.microsoft.com/office/drawing/2016/5/14/chartex" xmlns:mc="http://schemas.openxmlformats.org/markup-compatibility/2006" xmlns:aink="http://schemas.microsoft.com/office/drawing/2016/ink" xmlns:am3d="http://schemas.microsoft.com/office/drawing/2017/model3d" xmlns:o="urn:schemas-microsoft-com:office:office" xmlns:r="http://schemas.openxmlformats.org/officeDocument/2006/relationships" xmlns:m="http://schemas.openxmlformats.org/officeDocument/2006/math" xmlns:v="urn:schemas-microsoft-com:vml" xmlns:wp14="http://schemas.microsoft.com/office/word/2010/wordprocessingDrawing" xmlns:wp="http://schemas.openxmlformats.org/drawingml/2006/wordprocessingDrawing" xmlns:w10="urn:schemas-microsoft-com:office:word" xmlns:w="http://schemas.openxmlformats.org/wordprocessingml/2006/main" xmlns:w14="http://schemas.microsoft.com/office/word/2010/wordml" xmlns:w15="http://schemas.microsoft.com/office/word/2012/wordml" xmlns:w16cid="http://schemas.microsoft.com/office/word/2016/wordml/cid" xmlns:w16se="http://schemas.microsoft.com/office/word/2015/wordml/symex" xmlns:wpg="http://schemas.microsoft.com/office/word/2010/wordprocessingGroup" xmlns:wpi="http://schemas.microsoft.com/office/word/2010/wordprocessingInk" xmlns:wne="http://schemas.microsoft.com/office/word/2006/wordml" xmlns:wps="http://schemas.microsoft.com/office/word/2010/wordprocessingShape" mc:Ignorable="w14 w15 w16se w16cid wp14">
   <w:footnote w:type="separator" w:id="-1">
     <w:p>
       <w:r>
@@ -1423,7 +1347,7 @@
 </file>
 
 <file path=word/header1.xml><?xml version="1.0" encoding="utf-8"?>
-<w:hdr xmlns:wpc="http://schemas.microsoft.com/office/word/2010/wordprocessingCanvas" xmlns:mc="http://schemas.openxmlformats.org/markup-compatibility/2006" xmlns:o="urn:schemas-microsoft-com:office:office" xmlns:r="http://schemas.openxmlformats.org/officeDocument/2006/relationships" xmlns:m="http://schemas.openxmlformats.org/officeDocument/2006/math" xmlns:v="urn:schemas-microsoft-com:vml" xmlns:wp14="http://schemas.microsoft.com/office/word/2010/wordprocessingDrawing" xmlns:wp="http://schemas.openxmlformats.org/drawingml/2006/wordprocessingDrawing" xmlns:w10="urn:schemas-microsoft-com:office:word" xmlns:w="http://schemas.openxmlformats.org/wordprocessingml/2006/main" xmlns:w14="http://schemas.microsoft.com/office/word/2010/wordml" xmlns:wpg="http://schemas.microsoft.com/office/word/2010/wordprocessingGroup" xmlns:wpi="http://schemas.microsoft.com/office/word/2010/wordprocessingInk" xmlns:wne="http://schemas.microsoft.com/office/word/2006/wordml" xmlns:wps="http://schemas.microsoft.com/office/word/2010/wordprocessingShape" mc:Ignorable="w14 wp14">
+<w:hdr xmlns:wpc="http://schemas.microsoft.com/office/word/2010/wordprocessingCanvas" xmlns:cx="http://schemas.microsoft.com/office/drawing/2014/chartex" xmlns:cx1="http://schemas.microsoft.com/office/drawing/2015/9/8/chartex" xmlns:cx2="http://schemas.microsoft.com/office/drawing/2015/10/21/chartex" xmlns:cx3="http://schemas.microsoft.com/office/drawing/2016/5/9/chartex" xmlns:cx4="http://schemas.microsoft.com/office/drawing/2016/5/10/chartex" xmlns:cx5="http://schemas.microsoft.com/office/drawing/2016/5/11/chartex" xmlns:cx6="http://schemas.microsoft.com/office/drawing/2016/5/12/chartex" xmlns:cx7="http://schemas.microsoft.com/office/drawing/2016/5/13/chartex" xmlns:cx8="http://schemas.microsoft.com/office/drawing/2016/5/14/chartex" xmlns:mc="http://schemas.openxmlformats.org/markup-compatibility/2006" xmlns:aink="http://schemas.microsoft.com/office/drawing/2016/ink" xmlns:am3d="http://schemas.microsoft.com/office/drawing/2017/model3d" xmlns:o="urn:schemas-microsoft-com:office:office" xmlns:r="http://schemas.openxmlformats.org/officeDocument/2006/relationships" xmlns:m="http://schemas.openxmlformats.org/officeDocument/2006/math" xmlns:v="urn:schemas-microsoft-com:vml" xmlns:wp14="http://schemas.microsoft.com/office/word/2010/wordprocessingDrawing" xmlns:wp="http://schemas.openxmlformats.org/drawingml/2006/wordprocessingDrawing" xmlns:w10="urn:schemas-microsoft-com:office:word" xmlns:w="http://schemas.openxmlformats.org/wordprocessingml/2006/main" xmlns:w14="http://schemas.microsoft.com/office/word/2010/wordml" xmlns:w15="http://schemas.microsoft.com/office/word/2012/wordml" xmlns:w16cid="http://schemas.microsoft.com/office/word/2016/wordml/cid" xmlns:w16se="http://schemas.microsoft.com/office/word/2015/wordml/symex" xmlns:wpg="http://schemas.microsoft.com/office/word/2010/wordprocessingGroup" xmlns:wpi="http://schemas.microsoft.com/office/word/2010/wordprocessingInk" xmlns:wne="http://schemas.microsoft.com/office/word/2006/wordml" xmlns:wps="http://schemas.microsoft.com/office/word/2010/wordprocessingShape" mc:Ignorable="w14 w15 w16se w16cid wp14">
   <w:p>
     <w:pPr>
       <w:contextualSpacing w:val="0"/>
@@ -1433,8 +1357,8 @@
 </file>
 
 <file path=word/numbering.xml><?xml version="1.0" encoding="utf-8"?>
-<w:numbering xmlns:wpc="http://schemas.microsoft.com/office/word/2010/wordprocessingCanvas" xmlns:mc="http://schemas.openxmlformats.org/markup-compatibility/2006" xmlns:o="urn:schemas-microsoft-com:office:office" xmlns:r="http://schemas.openxmlformats.org/officeDocument/2006/relationships" xmlns:m="http://schemas.openxmlformats.org/officeDocument/2006/math" xmlns:v="urn:schemas-microsoft-com:vml" xmlns:wp14="http://schemas.microsoft.com/office/word/2010/wordprocessingDrawing" xmlns:wp="http://schemas.openxmlformats.org/drawingml/2006/wordprocessingDrawing" xmlns:w10="urn:schemas-microsoft-com:office:word" xmlns:w="http://schemas.openxmlformats.org/wordprocessingml/2006/main" xmlns:w14="http://schemas.microsoft.com/office/word/2010/wordml" xmlns:wpg="http://schemas.microsoft.com/office/word/2010/wordprocessingGroup" xmlns:wpi="http://schemas.microsoft.com/office/word/2010/wordprocessingInk" xmlns:wne="http://schemas.microsoft.com/office/word/2006/wordml" xmlns:wps="http://schemas.microsoft.com/office/word/2010/wordprocessingShape" mc:Ignorable="w14 wp14">
-  <w:abstractNum w:abstractNumId="0">
+<w:numbering xmlns:wpc="http://schemas.microsoft.com/office/word/2010/wordprocessingCanvas" xmlns:cx="http://schemas.microsoft.com/office/drawing/2014/chartex" xmlns:cx1="http://schemas.microsoft.com/office/drawing/2015/9/8/chartex" xmlns:cx2="http://schemas.microsoft.com/office/drawing/2015/10/21/chartex" xmlns:cx3="http://schemas.microsoft.com/office/drawing/2016/5/9/chartex" xmlns:cx4="http://schemas.microsoft.com/office/drawing/2016/5/10/chartex" xmlns:cx5="http://schemas.microsoft.com/office/drawing/2016/5/11/chartex" xmlns:cx6="http://schemas.microsoft.com/office/drawing/2016/5/12/chartex" xmlns:cx7="http://schemas.microsoft.com/office/drawing/2016/5/13/chartex" xmlns:cx8="http://schemas.microsoft.com/office/drawing/2016/5/14/chartex" xmlns:mc="http://schemas.openxmlformats.org/markup-compatibility/2006" xmlns:aink="http://schemas.microsoft.com/office/drawing/2016/ink" xmlns:am3d="http://schemas.microsoft.com/office/drawing/2017/model3d" xmlns:o="urn:schemas-microsoft-com:office:office" xmlns:r="http://schemas.openxmlformats.org/officeDocument/2006/relationships" xmlns:m="http://schemas.openxmlformats.org/officeDocument/2006/math" xmlns:v="urn:schemas-microsoft-com:vml" xmlns:wp14="http://schemas.microsoft.com/office/word/2010/wordprocessingDrawing" xmlns:wp="http://schemas.openxmlformats.org/drawingml/2006/wordprocessingDrawing" xmlns:w10="urn:schemas-microsoft-com:office:word" xmlns:w="http://schemas.openxmlformats.org/wordprocessingml/2006/main" xmlns:w14="http://schemas.microsoft.com/office/word/2010/wordml" xmlns:w15="http://schemas.microsoft.com/office/word/2012/wordml" xmlns:w16cid="http://schemas.microsoft.com/office/word/2016/wordml/cid" xmlns:w16se="http://schemas.microsoft.com/office/word/2015/wordml/symex" xmlns:wpg="http://schemas.microsoft.com/office/word/2010/wordprocessingGroup" xmlns:wpi="http://schemas.microsoft.com/office/word/2010/wordprocessingInk" xmlns:wne="http://schemas.microsoft.com/office/word/2006/wordml" xmlns:wps="http://schemas.microsoft.com/office/word/2010/wordprocessingShape" mc:Ignorable="w14 w15 w16se w16cid wp14">
+  <w:abstractNum w:abstractNumId="0" w15:restartNumberingAfterBreak="0">
     <w:nsid w:val="100B3003"/>
     <w:multiLevelType w:val="multilevel"/>
     <w:tmpl w:val="42563F3A"/>
@@ -1628,7 +1552,7 @@
       </w:rPr>
     </w:lvl>
   </w:abstractNum>
-  <w:abstractNum w:abstractNumId="1">
+  <w:abstractNum w:abstractNumId="1" w15:restartNumberingAfterBreak="0">
     <w:nsid w:val="179430AC"/>
     <w:multiLevelType w:val="multilevel"/>
     <w:tmpl w:val="05B2DB8C"/>
@@ -1822,7 +1746,7 @@
       </w:rPr>
     </w:lvl>
   </w:abstractNum>
-  <w:abstractNum w:abstractNumId="2">
+  <w:abstractNum w:abstractNumId="2" w15:restartNumberingAfterBreak="0">
     <w:nsid w:val="27384EBE"/>
     <w:multiLevelType w:val="multilevel"/>
     <w:tmpl w:val="149ADCCA"/>
@@ -2016,7 +1940,7 @@
       </w:rPr>
     </w:lvl>
   </w:abstractNum>
-  <w:abstractNum w:abstractNumId="3">
+  <w:abstractNum w:abstractNumId="3" w15:restartNumberingAfterBreak="0">
     <w:nsid w:val="2788363C"/>
     <w:multiLevelType w:val="multilevel"/>
     <w:tmpl w:val="A104877A"/>
@@ -2210,7 +2134,7 @@
       </w:rPr>
     </w:lvl>
   </w:abstractNum>
-  <w:abstractNum w:abstractNumId="4">
+  <w:abstractNum w:abstractNumId="4" w15:restartNumberingAfterBreak="0">
     <w:nsid w:val="556A0389"/>
     <w:multiLevelType w:val="multilevel"/>
     <w:tmpl w:val="A2342B10"/>
@@ -2404,7 +2328,7 @@
       </w:rPr>
     </w:lvl>
   </w:abstractNum>
-  <w:abstractNum w:abstractNumId="5">
+  <w:abstractNum w:abstractNumId="5" w15:restartNumberingAfterBreak="0">
     <w:nsid w:val="5BB04838"/>
     <w:multiLevelType w:val="multilevel"/>
     <w:tmpl w:val="7F649D64"/>
@@ -2598,7 +2522,7 @@
       </w:rPr>
     </w:lvl>
   </w:abstractNum>
-  <w:abstractNum w:abstractNumId="6">
+  <w:abstractNum w:abstractNumId="6" w15:restartNumberingAfterBreak="0">
     <w:nsid w:val="63E21BE2"/>
     <w:multiLevelType w:val="multilevel"/>
     <w:tmpl w:val="E50A6850"/>
@@ -2736,7 +2660,7 @@
 </file>
 
 <file path=word/styles.xml><?xml version="1.0" encoding="utf-8"?>
-<w:styles xmlns:mc="http://schemas.openxmlformats.org/markup-compatibility/2006" xmlns:r="http://schemas.openxmlformats.org/officeDocument/2006/relationships" xmlns:w="http://schemas.openxmlformats.org/wordprocessingml/2006/main" xmlns:w14="http://schemas.microsoft.com/office/word/2010/wordml" mc:Ignorable="w14">
+<w:styles xmlns:mc="http://schemas.openxmlformats.org/markup-compatibility/2006" xmlns:r="http://schemas.openxmlformats.org/officeDocument/2006/relationships" xmlns:w="http://schemas.openxmlformats.org/wordprocessingml/2006/main" xmlns:w14="http://schemas.microsoft.com/office/word/2010/wordml" xmlns:w15="http://schemas.microsoft.com/office/word/2012/wordml" xmlns:w16cid="http://schemas.microsoft.com/office/word/2016/wordml/cid" xmlns:w16se="http://schemas.microsoft.com/office/word/2015/wordml/symex" mc:Ignorable="w14 w15 w16se w16cid">
   <w:docDefaults>
     <w:rPrDefault>
       <w:rPr>
@@ -2753,532 +2677,382 @@
       </w:pPr>
     </w:pPrDefault>
   </w:docDefaults>
-  <w:latentStyles w:defLockedState="0" w:defUIPriority="99" w:defSemiHidden="1" w:defUnhideWhenUsed="1" w:defQFormat="0" w:count="267">
-    <w:lsdException w:name="Normal" w:semiHidden="0" w:uiPriority="0" w:unhideWhenUsed="0" w:qFormat="1"/>
-    <w:lsdException w:name="heading 1" w:semiHidden="0" w:uiPriority="9" w:unhideWhenUsed="0" w:qFormat="1"/>
-    <w:lsdException w:name="heading 2" w:uiPriority="9" w:qFormat="1"/>
-    <w:lsdException w:name="heading 3" w:uiPriority="9" w:qFormat="1"/>
-    <w:lsdException w:name="heading 4" w:uiPriority="9" w:qFormat="1"/>
-    <w:lsdException w:name="heading 5" w:uiPriority="9" w:qFormat="1"/>
-    <w:lsdException w:name="heading 6" w:uiPriority="9" w:qFormat="1"/>
-    <w:lsdException w:name="heading 7" w:uiPriority="9" w:qFormat="1"/>
-    <w:lsdException w:name="heading 8" w:uiPriority="9" w:qFormat="1"/>
-    <w:lsdException w:name="heading 9" w:uiPriority="9" w:qFormat="1"/>
-    <w:lsdException w:name="toc 1" w:uiPriority="39"/>
-    <w:lsdException w:name="toc 2" w:uiPriority="39"/>
-    <w:lsdException w:name="toc 3" w:uiPriority="39"/>
-    <w:lsdException w:name="toc 4" w:uiPriority="39"/>
-    <w:lsdException w:name="toc 5" w:uiPriority="39"/>
-    <w:lsdException w:name="toc 6" w:uiPriority="39"/>
-    <w:lsdException w:name="toc 7" w:uiPriority="39"/>
-    <w:lsdException w:name="toc 8" w:uiPriority="39"/>
-    <w:lsdException w:name="toc 9" w:uiPriority="39"/>
-    <w:lsdException w:name="caption" w:uiPriority="35" w:qFormat="1"/>
-    <w:lsdException w:name="Title" w:semiHidden="0" w:uiPriority="10" w:unhideWhenUsed="0" w:qFormat="1"/>
-    <w:lsdException w:name="Default Paragraph Font" w:uiPriority="1"/>
-    <w:lsdException w:name="Subtitle" w:semiHidden="0" w:uiPriority="11" w:unhideWhenUsed="0" w:qFormat="1"/>
-    <w:lsdException w:name="Strong" w:semiHidden="0" w:uiPriority="22" w:unhideWhenUsed="0" w:qFormat="1"/>
-    <w:lsdException w:name="Emphasis" w:semiHidden="0" w:uiPriority="20" w:unhideWhenUsed="0" w:qFormat="1"/>
-    <w:lsdException w:name="Table Grid" w:semiHidden="0" w:uiPriority="39" w:unhideWhenUsed="0"/>
-    <w:lsdException w:name="Placeholder Text" w:unhideWhenUsed="0"/>
-    <w:lsdException w:name="No Spacing" w:semiHidden="0" w:uiPriority="1" w:unhideWhenUsed="0" w:qFormat="1"/>
-    <w:lsdException w:name="Light Shading" w:semiHidden="0" w:uiPriority="60" w:unhideWhenUsed="0"/>
-    <w:lsdException w:name="Light List" w:semiHidden="0" w:uiPriority="61" w:unhideWhenUsed="0"/>
-    <w:lsdException w:name="Light Grid" w:semiHidden="0" w:uiPriority="62" w:unhideWhenUsed="0"/>
-    <w:lsdException w:name="Medium Shading 1" w:semiHidden="0" w:uiPriority="63" w:unhideWhenUsed="0"/>
-    <w:lsdException w:name="Medium Shading 2" w:semiHidden="0" w:uiPriority="64" w:unhideWhenUsed="0"/>
-    <w:lsdException w:name="Medium List 1" w:semiHidden="0" w:uiPriority="65" w:unhideWhenUsed="0"/>
-    <w:lsdException w:name="Medium List 2" w:semiHidden="0" w:uiPriority="66" w:unhideWhenUsed="0"/>
-    <w:lsdException w:name="Medium Grid 1" w:semiHidden="0" w:uiPriority="67" w:unhideWhenUsed="0"/>
-    <w:lsdException w:name="Medium Grid 2" w:semiHidden="0" w:uiPriority="68" w:unhideWhenUsed="0"/>
-    <w:lsdException w:name="Medium Grid 3" w:semiHidden="0" w:uiPriority="69" w:unhideWhenUsed="0"/>
-    <w:lsdException w:name="Dark List" w:semiHidden="0" w:uiPriority="70" w:unhideWhenUsed="0"/>
-    <w:lsdException w:name="Colorful Shading" w:semiHidden="0" w:uiPriority="71" w:unhideWhenUsed="0"/>
-    <w:lsdException w:name="Colorful List" w:semiHidden="0" w:uiPriority="72" w:unhideWhenUsed="0"/>
-    <w:lsdException w:name="Colorful Grid" w:semiHidden="0" w:uiPriority="73" w:unhideWhenUsed="0"/>
-    <w:lsdException w:name="Light Shading Accent 1" w:semiHidden="0" w:uiPriority="60" w:unhideWhenUsed="0"/>
-    <w:lsdException w:name="Light List Accent 1" w:semiHidden="0" w:uiPriority="61" w:unhideWhenUsed="0"/>
-    <w:lsdException w:name="Light Grid Accent 1" w:semiHidden="0" w:uiPriority="62" w:unhideWhenUsed="0"/>
-    <w:lsdException w:name="Medium Shading 1 Accent 1" w:semiHidden="0" w:uiPriority="63" w:unhideWhenUsed="0"/>
-    <w:lsdException w:name="Medium Shading 2 Accent 1" w:semiHidden="0" w:uiPriority="64" w:unhideWhenUsed="0"/>
-    <w:lsdException w:name="Medium List 1 Accent 1" w:semiHidden="0" w:uiPriority="65" w:unhideWhenUsed="0"/>
-    <w:lsdException w:name="Revision" w:unhideWhenUsed="0"/>
-    <w:lsdException w:name="List Paragraph" w:semiHidden="0" w:uiPriority="34" w:unhideWhenUsed="0" w:qFormat="1"/>
-    <w:lsdException w:name="Quote" w:semiHidden="0" w:uiPriority="29" w:unhideWhenUsed="0" w:qFormat="1"/>
-    <w:lsdException w:name="Intense Quote" w:semiHidden="0" w:uiPriority="30" w:unhideWhenUsed="0" w:qFormat="1"/>
-    <w:lsdException w:name="Medium List 2 Accent 1" w:semiHidden="0" w:uiPriority="66" w:unhideWhenUsed="0"/>
-    <w:lsdException w:name="Medium Grid 1 Accent 1" w:semiHidden="0" w:uiPriority="67" w:unhideWhenUsed="0"/>
-    <w:lsdException w:name="Medium Grid 2 Accent 1" w:semiHidden="0" w:uiPriority="68" w:unhideWhenUsed="0"/>
-    <w:lsdException w:name="Medium Grid 3 Accent 1" w:semiHidden="0" w:uiPriority="69" w:unhideWhenUsed="0"/>
-    <w:lsdException w:name="Dark List Accent 1" w:semiHidden="0" w:uiPriority="70" w:unhideWhenUsed="0"/>
-    <w:lsdException w:name="Colorful Shading Accent 1" w:semiHidden="0" w:uiPriority="71" w:unhideWhenUsed="0"/>
-    <w:lsdException w:name="Colorful List Accent 1" w:semiHidden="0" w:uiPriority="72" w:unhideWhenUsed="0"/>
-    <w:lsdException w:name="Colorful Grid Accent 1" w:semiHidden="0" w:uiPriority="73" w:unhideWhenUsed="0"/>
-    <w:lsdException w:name="Light Shading Accent 2" w:semiHidden="0" w:uiPriority="60" w:unhideWhenUsed="0"/>
-    <w:lsdException w:name="Light List Accent 2" w:semiHidden="0" w:uiPriority="61" w:unhideWhenUsed="0"/>
-    <w:lsdException w:name="Light Grid Accent 2" w:semiHidden="0" w:uiPriority="62" w:unhideWhenUsed="0"/>
-    <w:lsdException w:name="Medium Shading 1 Accent 2" w:semiHidden="0" w:uiPriority="63" w:unhideWhenUsed="0"/>
-    <w:lsdException w:name="Medium Shading 2 Accent 2" w:semiHidden="0" w:uiPriority="64" w:unhideWhenUsed="0"/>
-    <w:lsdException w:name="Medium List 1 Accent 2" w:semiHidden="0" w:uiPriority="65" w:unhideWhenUsed="0"/>
-    <w:lsdException w:name="Medium List 2 Accent 2" w:semiHidden="0" w:uiPriority="66" w:unhideWhenUsed="0"/>
-    <w:lsdException w:name="Medium Grid 1 Accent 2" w:semiHidden="0" w:uiPriority="67" w:unhideWhenUsed="0"/>
-    <w:lsdException w:name="Medium Grid 2 Accent 2" w:semiHidden="0" w:uiPriority="68" w:unhideWhenUsed="0"/>
-    <w:lsdException w:name="Medium Grid 3 Accent 2" w:semiHidden="0" w:uiPriority="69" w:unhideWhenUsed="0"/>
-    <w:lsdException w:name="Dark List Accent 2" w:semiHidden="0" w:uiPriority="70" w:unhideWhenUsed="0"/>
-    <w:lsdException w:name="Colorful Shading Accent 2" w:semiHidden="0" w:uiPriority="71" w:unhideWhenUsed="0"/>
-    <w:lsdException w:name="Colorful List Accent 2" w:semiHidden="0" w:uiPriority="72" w:unhideWhenUsed="0"/>
-    <w:lsdException w:name="Colorful Grid Accent 2" w:semiHidden="0" w:uiPriority="73" w:unhideWhenUsed="0"/>
-    <w:lsdException w:name="Light Shading Accent 3" w:semiHidden="0" w:uiPriority="60" w:unhideWhenUsed="0"/>
-    <w:lsdException w:name="Light List Accent 3" w:semiHidden="0" w:uiPriority="61" w:unhideWhenUsed="0"/>
-    <w:lsdException w:name="Light Grid Accent 3" w:semiHidden="0" w:uiPriority="62" w:unhideWhenUsed="0"/>
-    <w:lsdException w:name="Medium Shading 1 Accent 3" w:semiHidden="0" w:uiPriority="63" w:unhideWhenUsed="0"/>
-    <w:lsdException w:name="Medium Shading 2 Accent 3" w:semiHidden="0" w:uiPriority="64" w:unhideWhenUsed="0"/>
-    <w:lsdException w:name="Medium List 1 Accent 3" w:semiHidden="0" w:uiPriority="65" w:unhideWhenUsed="0"/>
-    <w:lsdException w:name="Medium List 2 Accent 3" w:semiHidden="0" w:uiPriority="66" w:unhideWhenUsed="0"/>
-    <w:lsdException w:name="Medium Grid 1 Accent 3" w:semiHidden="0" w:uiPriority="67" w:unhideWhenUsed="0"/>
-    <w:lsdException w:name="Medium Grid 2 Accent 3" w:semiHidden="0" w:uiPriority="68" w:unhideWhenUsed="0"/>
-    <w:lsdException w:name="Medium Grid 3 Accent 3" w:semiHidden="0" w:uiPriority="69" w:unhideWhenUsed="0"/>
-    <w:lsdException w:name="Dark List Accent 3" w:semiHidden="0" w:uiPriority="70" w:unhideWhenUsed="0"/>
-    <w:lsdException w:name="Colorful Shading Accent 3" w:semiHidden="0" w:uiPriority="71" w:unhideWhenUsed="0"/>
-    <w:lsdException w:name="Colorful List Accent 3" w:semiHidden="0" w:uiPriority="72" w:unhideWhenUsed="0"/>
-    <w:lsdException w:name="Colorful Grid Accent 3" w:semiHidden="0" w:uiPriority="73" w:unhideWhenUsed="0"/>
-    <w:lsdException w:name="Light Shading Accent 4" w:semiHidden="0" w:uiPriority="60" w:unhideWhenUsed="0"/>
-    <w:lsdException w:name="Light List Accent 4" w:semiHidden="0" w:uiPriority="61" w:unhideWhenUsed="0"/>
-    <w:lsdException w:name="Light Grid Accent 4" w:semiHidden="0" w:uiPriority="62" w:unhideWhenUsed="0"/>
-    <w:lsdException w:name="Medium Shading 1 Accent 4" w:semiHidden="0" w:uiPriority="63" w:unhideWhenUsed="0"/>
-    <w:lsdException w:name="Medium Shading 2 Accent 4" w:semiHidden="0" w:uiPriority="64" w:unhideWhenUsed="0"/>
-    <w:lsdException w:name="Medium List 1 Accent 4" w:semiHidden="0" w:uiPriority="65" w:unhideWhenUsed="0"/>
-    <w:lsdException w:name="Medium List 2 Accent 4" w:semiHidden="0" w:uiPriority="66" w:unhideWhenUsed="0"/>
-    <w:lsdException w:name="Medium Grid 1 Accent 4" w:semiHidden="0" w:uiPriority="67" w:unhideWhenUsed="0"/>
-    <w:lsdException w:name="Medium Grid 2 Accent 4" w:semiHidden="0" w:uiPriority="68" w:unhideWhenUsed="0"/>
-    <w:lsdException w:name="Medium Grid 3 Accent 4" w:semiHidden="0" w:uiPriority="69" w:unhideWhenUsed="0"/>
-    <w:lsdException w:name="Dark List Accent 4" w:semiHidden="0" w:uiPriority="70" w:unhideWhenUsed="0"/>
-    <w:lsdException w:name="Colorful Shading Accent 4" w:semiHidden="0" w:uiPriority="71" w:unhideWhenUsed="0"/>
-    <w:lsdException w:name="Colorful List Accent 4" w:semiHidden="0" w:uiPriority="72" w:unhideWhenUsed="0"/>
-    <w:lsdException w:name="Colorful Grid Accent 4" w:semiHidden="0" w:uiPriority="73" w:unhideWhenUsed="0"/>
-    <w:lsdException w:name="Light Shading Accent 5" w:semiHidden="0" w:uiPriority="60" w:unhideWhenUsed="0"/>
-    <w:lsdException w:name="Light List Accent 5" w:semiHidden="0" w:uiPriority="61" w:unhideWhenUsed="0"/>
-    <w:lsdException w:name="Light Grid Accent 5" w:semiHidden="0" w:uiPriority="62" w:unhideWhenUsed="0"/>
-    <w:lsdException w:name="Medium Shading 1 Accent 5" w:semiHidden="0" w:uiPriority="63" w:unhideWhenUsed="0"/>
-    <w:lsdException w:name="Medium Shading 2 Accent 5" w:semiHidden="0" w:uiPriority="64" w:unhideWhenUsed="0"/>
-    <w:lsdException w:name="Medium List 1 Accent 5" w:semiHidden="0" w:uiPriority="65" w:unhideWhenUsed="0"/>
-    <w:lsdException w:name="Medium List 2 Accent 5" w:semiHidden="0" w:uiPriority="66" w:unhideWhenUsed="0"/>
-    <w:lsdException w:name="Medium Grid 1 Accent 5" w:semiHidden="0" w:uiPriority="67" w:unhideWhenUsed="0"/>
-    <w:lsdException w:name="Medium Grid 2 Accent 5" w:semiHidden="0" w:uiPriority="68" w:unhideWhenUsed="0"/>
-    <w:lsdException w:name="Medium Grid 3 Accent 5" w:semiHidden="0" w:uiPriority="69" w:unhideWhenUsed="0"/>
-    <w:lsdException w:name="Dark List Accent 5" w:semiHidden="0" w:uiPriority="70" w:unhideWhenUsed="0"/>
-    <w:lsdException w:name="Colorful Shading Accent 5" w:semiHidden="0" w:uiPriority="71" w:unhideWhenUsed="0"/>
-    <w:lsdException w:name="Colorful List Accent 5" w:semiHidden="0" w:uiPriority="72" w:unhideWhenUsed="0"/>
-    <w:lsdException w:name="Colorful Grid Accent 5" w:semiHidden="0" w:uiPriority="73" w:unhideWhenUsed="0"/>
-    <w:lsdException w:name="Light Shading Accent 6" w:semiHidden="0" w:uiPriority="60" w:unhideWhenUsed="0"/>
-    <w:lsdException w:name="Light List Accent 6" w:semiHidden="0" w:uiPriority="61" w:unhideWhenUsed="0"/>
-    <w:lsdException w:name="Light Grid Accent 6" w:semiHidden="0" w:uiPriority="62" w:unhideWhenUsed="0"/>
-    <w:lsdException w:name="Medium Shading 1 Accent 6" w:semiHidden="0" w:uiPriority="63" w:unhideWhenUsed="0"/>
-    <w:lsdException w:name="Medium Shading 2 Accent 6" w:semiHidden="0" w:uiPriority="64" w:unhideWhenUsed="0"/>
-    <w:lsdException w:name="Medium List 1 Accent 6" w:semiHidden="0" w:uiPriority="65" w:unhideWhenUsed="0"/>
-    <w:lsdException w:name="Medium List 2 Accent 6" w:semiHidden="0" w:uiPriority="66" w:unhideWhenUsed="0"/>
-    <w:lsdException w:name="Medium Grid 1 Accent 6" w:semiHidden="0" w:uiPriority="67" w:unhideWhenUsed="0"/>
-    <w:lsdException w:name="Medium Grid 2 Accent 6" w:semiHidden="0" w:uiPriority="68" w:unhideWhenUsed="0"/>
-    <w:lsdException w:name="Medium Grid 3 Accent 6" w:semiHidden="0" w:uiPriority="69" w:unhideWhenUsed="0"/>
-    <w:lsdException w:name="Dark List Accent 6" w:semiHidden="0" w:uiPriority="70" w:unhideWhenUsed="0"/>
-    <w:lsdException w:name="Colorful Shading Accent 6" w:semiHidden="0" w:uiPriority="71" w:unhideWhenUsed="0"/>
-    <w:lsdException w:name="Colorful List Accent 6" w:semiHidden="0" w:uiPriority="72" w:unhideWhenUsed="0"/>
-    <w:lsdException w:name="Colorful Grid Accent 6" w:semiHidden="0" w:uiPriority="73" w:unhideWhenUsed="0"/>
-    <w:lsdException w:name="Subtle Emphasis" w:semiHidden="0" w:uiPriority="19" w:unhideWhenUsed="0" w:qFormat="1"/>
-    <w:lsdException w:name="Intense Emphasis" w:semiHidden="0" w:uiPriority="21" w:unhideWhenUsed="0" w:qFormat="1"/>
-    <w:lsdException w:name="Subtle Reference" w:semiHidden="0" w:uiPriority="31" w:unhideWhenUsed="0" w:qFormat="1"/>
-    <w:lsdException w:name="Intense Reference" w:semiHidden="0" w:uiPriority="32" w:unhideWhenUsed="0" w:qFormat="1"/>
-    <w:lsdException w:name="Book Title" w:semiHidden="0" w:uiPriority="33" w:unhideWhenUsed="0" w:qFormat="1"/>
-    <w:lsdException w:name="Bibliography" w:uiPriority="37"/>
-    <w:lsdException w:name="TOC Heading" w:uiPriority="39" w:qFormat="1"/>
-  </w:latentStyles>
-  <w:style w:type="paragraph" w:default="1" w:styleId="Normal">
-    <w:name w:val="Normal"/>
-  </w:style>
-  <w:style w:type="paragraph" w:styleId="Titre1">
-    <w:name w:val="heading 1"/>
-    <w:basedOn w:val="Normal"/>
-    <w:next w:val="Normal"/>
-    <w:pPr>
-      <w:spacing w:before="480" w:after="120"/>
-      <w:outlineLvl w:val="0"/>
-    </w:pPr>
-    <w:rPr>
-      <w:b/>
-      <w:sz w:val="48"/>
-      <w:szCs w:val="48"/>
-    </w:rPr>
-  </w:style>
-  <w:style w:type="paragraph" w:styleId="Titre2">
-    <w:name w:val="heading 2"/>
-    <w:basedOn w:val="Normal"/>
-    <w:next w:val="Normal"/>
-    <w:pPr>
-      <w:spacing w:before="360" w:after="80"/>
-      <w:outlineLvl w:val="1"/>
-    </w:pPr>
-    <w:rPr>
-      <w:b/>
-      <w:sz w:val="36"/>
-      <w:szCs w:val="36"/>
-    </w:rPr>
-  </w:style>
-  <w:style w:type="paragraph" w:styleId="Titre3">
-    <w:name w:val="heading 3"/>
-    <w:basedOn w:val="Normal"/>
-    <w:next w:val="Normal"/>
-    <w:pPr>
-      <w:spacing w:before="280" w:after="80"/>
-      <w:outlineLvl w:val="2"/>
-    </w:pPr>
-    <w:rPr>
-      <w:b/>
-      <w:sz w:val="28"/>
-      <w:szCs w:val="28"/>
-    </w:rPr>
-  </w:style>
-  <w:style w:type="paragraph" w:styleId="Titre4">
-    <w:name w:val="heading 4"/>
-    <w:basedOn w:val="Normal"/>
-    <w:next w:val="Normal"/>
-    <w:pPr>
-      <w:spacing w:before="240" w:after="40"/>
-      <w:outlineLvl w:val="3"/>
-    </w:pPr>
-    <w:rPr>
-      <w:b/>
-      <w:sz w:val="24"/>
-      <w:szCs w:val="24"/>
-    </w:rPr>
-  </w:style>
-  <w:style w:type="paragraph" w:styleId="Titre5">
-    <w:name w:val="heading 5"/>
-    <w:basedOn w:val="Normal"/>
-    <w:next w:val="Normal"/>
-    <w:pPr>
-      <w:spacing w:before="220" w:after="40"/>
-      <w:outlineLvl w:val="4"/>
-    </w:pPr>
-    <w:rPr>
-      <w:b/>
-    </w:rPr>
-  </w:style>
-  <w:style w:type="paragraph" w:styleId="Titre6">
-    <w:name w:val="heading 6"/>
-    <w:basedOn w:val="Normal"/>
-    <w:next w:val="Normal"/>
-    <w:pPr>
-      <w:spacing w:before="200" w:after="40"/>
-      <w:outlineLvl w:val="5"/>
-    </w:pPr>
-    <w:rPr>
-      <w:b/>
-      <w:sz w:val="20"/>
-      <w:szCs w:val="20"/>
-    </w:rPr>
-  </w:style>
-  <w:style w:type="character" w:default="1" w:styleId="Policepardfaut">
-    <w:name w:val="Default Paragraph Font"/>
-    <w:uiPriority w:val="1"/>
-    <w:semiHidden/>
-    <w:unhideWhenUsed/>
-  </w:style>
-  <w:style w:type="table" w:default="1" w:styleId="TableauNormal">
-    <w:name w:val="Normal Table"/>
-    <w:uiPriority w:val="99"/>
-    <w:semiHidden/>
-    <w:unhideWhenUsed/>
-    <w:tblPr>
-      <w:tblInd w:w="0" w:type="dxa"/>
-      <w:tblCellMar>
-        <w:top w:w="0" w:type="dxa"/>
-        <w:left w:w="108" w:type="dxa"/>
-        <w:bottom w:w="0" w:type="dxa"/>
-        <w:right w:w="108" w:type="dxa"/>
-      </w:tblCellMar>
-    </w:tblPr>
-  </w:style>
-  <w:style w:type="numbering" w:default="1" w:styleId="Aucuneliste">
-    <w:name w:val="No List"/>
-    <w:uiPriority w:val="99"/>
-    <w:semiHidden/>
-    <w:unhideWhenUsed/>
-  </w:style>
-  <w:style w:type="table" w:customStyle="1" w:styleId="TableNormal">
-    <w:name w:val="Table Normal"/>
-    <w:tblPr>
-      <w:tblCellMar>
-        <w:top w:w="0" w:type="dxa"/>
-        <w:left w:w="0" w:type="dxa"/>
-        <w:bottom w:w="0" w:type="dxa"/>
-        <w:right w:w="0" w:type="dxa"/>
-      </w:tblCellMar>
-    </w:tblPr>
-  </w:style>
-  <w:style w:type="paragraph" w:styleId="Titre">
-    <w:name w:val="Title"/>
-    <w:basedOn w:val="Normal"/>
-    <w:next w:val="Normal"/>
-    <w:pPr>
-      <w:spacing w:before="480" w:after="120"/>
-    </w:pPr>
-    <w:rPr>
-      <w:b/>
-      <w:sz w:val="72"/>
-      <w:szCs w:val="72"/>
-    </w:rPr>
-  </w:style>
-  <w:style w:type="paragraph" w:styleId="Sous-titre">
-    <w:name w:val="Subtitle"/>
-    <w:basedOn w:val="Normal"/>
-    <w:next w:val="Normal"/>
-    <w:pPr>
-      <w:spacing w:before="360" w:after="80"/>
-    </w:pPr>
-    <w:rPr>
-      <w:rFonts w:ascii="Georgia" w:eastAsia="Georgia" w:hAnsi="Georgia" w:cs="Georgia"/>
-      <w:i/>
-      <w:color w:val="666666"/>
-      <w:sz w:val="48"/>
-      <w:szCs w:val="48"/>
-    </w:rPr>
-  </w:style>
-  <w:style w:type="table" w:customStyle="1" w:styleId="a">
-    <w:basedOn w:val="TableNormal"/>
-    <w:tblPr>
-      <w:tblStyleRowBandSize w:val="1"/>
-      <w:tblStyleColBandSize w:val="1"/>
-    </w:tblPr>
-  </w:style>
-  <w:style w:type="table" w:customStyle="1" w:styleId="a0">
-    <w:basedOn w:val="TableNormal"/>
-    <w:tblPr>
-      <w:tblStyleRowBandSize w:val="1"/>
-      <w:tblStyleColBandSize w:val="1"/>
-    </w:tblPr>
-  </w:style>
-  <w:style w:type="paragraph" w:styleId="En-tte">
-    <w:name w:val="header"/>
-    <w:basedOn w:val="Normal"/>
-    <w:link w:val="En-tteCar"/>
-    <w:uiPriority w:val="99"/>
-    <w:unhideWhenUsed/>
-    <w:rsid w:val="002B0FAA"/>
-    <w:pPr>
-      <w:tabs>
-        <w:tab w:val="center" w:pos="4536"/>
-        <w:tab w:val="right" w:pos="9072"/>
-      </w:tabs>
-    </w:pPr>
-  </w:style>
-  <w:style w:type="character" w:customStyle="1" w:styleId="En-tteCar">
-    <w:name w:val="En-tête Car"/>
-    <w:basedOn w:val="Policepardfaut"/>
-    <w:link w:val="En-tte"/>
-    <w:uiPriority w:val="99"/>
-    <w:rsid w:val="002B0FAA"/>
-  </w:style>
-  <w:style w:type="paragraph" w:styleId="Pieddepage">
-    <w:name w:val="footer"/>
-    <w:basedOn w:val="Normal"/>
-    <w:link w:val="PieddepageCar"/>
-    <w:uiPriority w:val="99"/>
-    <w:unhideWhenUsed/>
-    <w:rsid w:val="002B0FAA"/>
-    <w:pPr>
-      <w:tabs>
-        <w:tab w:val="center" w:pos="4536"/>
-        <w:tab w:val="right" w:pos="9072"/>
-      </w:tabs>
-    </w:pPr>
-  </w:style>
-  <w:style w:type="character" w:customStyle="1" w:styleId="PieddepageCar">
-    <w:name w:val="Pied de page Car"/>
-    <w:basedOn w:val="Policepardfaut"/>
-    <w:link w:val="Pieddepage"/>
-    <w:uiPriority w:val="99"/>
-    <w:rsid w:val="002B0FAA"/>
-  </w:style>
-  <w:style w:type="character" w:styleId="Lienhypertexte">
-    <w:name w:val="Hyperlink"/>
-    <w:basedOn w:val="Policepardfaut"/>
-    <w:uiPriority w:val="99"/>
-    <w:unhideWhenUsed/>
-    <w:rsid w:val="00B929C9"/>
-    <w:rPr>
-      <w:color w:val="0563C1" w:themeColor="hyperlink"/>
-      <w:u w:val="single"/>
-    </w:rPr>
-  </w:style>
-  <w:style w:type="paragraph" w:styleId="Paragraphedeliste">
-    <w:name w:val="List Paragraph"/>
-    <w:basedOn w:val="Normal"/>
-    <w:uiPriority w:val="34"/>
-    <w:qFormat/>
-    <w:rsid w:val="00B929C9"/>
-    <w:pPr>
-      <w:ind w:left="720"/>
-    </w:pPr>
-  </w:style>
-</w:styles>
-</file>
-
-<file path=word/stylesWithEffects.xml><?xml version="1.0" encoding="utf-8"?>
-<w:styles xmlns:wpc="http://schemas.microsoft.com/office/word/2010/wordprocessingCanvas" xmlns:mc="http://schemas.openxmlformats.org/markup-compatibility/2006" xmlns:o="urn:schemas-microsoft-com:office:office" xmlns:r="http://schemas.openxmlformats.org/officeDocument/2006/relationships" xmlns:m="http://schemas.openxmlformats.org/officeDocument/2006/math" xmlns:v="urn:schemas-microsoft-com:vml" xmlns:wp14="http://schemas.microsoft.com/office/word/2010/wordprocessingDrawing" xmlns:wp="http://schemas.openxmlformats.org/drawingml/2006/wordprocessingDrawing" xmlns:w10="urn:schemas-microsoft-com:office:word" xmlns:w="http://schemas.openxmlformats.org/wordprocessingml/2006/main" xmlns:w14="http://schemas.microsoft.com/office/word/2010/wordml" xmlns:wpg="http://schemas.microsoft.com/office/word/2010/wordprocessingGroup" xmlns:wpi="http://schemas.microsoft.com/office/word/2010/wordprocessingInk" xmlns:wne="http://schemas.microsoft.com/office/word/2006/wordml" xmlns:wps="http://schemas.microsoft.com/office/word/2010/wordprocessingShape" mc:Ignorable="w14 wp14">
-  <w:docDefaults>
-    <w:rPrDefault>
-      <w:rPr>
-        <w:rFonts w:ascii="Times New Roman" w:eastAsia="Times New Roman" w:hAnsi="Times New Roman" w:cs="Times New Roman"/>
-        <w:sz w:val="22"/>
-        <w:szCs w:val="22"/>
-        <w:lang w:val="fr-FR" w:eastAsia="fr-FR" w:bidi="ar-SA"/>
-      </w:rPr>
-    </w:rPrDefault>
-    <w:pPrDefault>
-      <w:pPr>
-        <w:widowControl w:val="0"/>
-        <w:contextualSpacing/>
-      </w:pPr>
-    </w:pPrDefault>
-  </w:docDefaults>
-  <w:latentStyles w:defLockedState="0" w:defUIPriority="99" w:defSemiHidden="1" w:defUnhideWhenUsed="1" w:defQFormat="0" w:count="267">
-    <w:lsdException w:name="Normal" w:semiHidden="0" w:uiPriority="0" w:unhideWhenUsed="0" w:qFormat="1"/>
-    <w:lsdException w:name="heading 1" w:semiHidden="0" w:uiPriority="9" w:unhideWhenUsed="0" w:qFormat="1"/>
-    <w:lsdException w:name="heading 2" w:uiPriority="9" w:qFormat="1"/>
-    <w:lsdException w:name="heading 3" w:uiPriority="9" w:qFormat="1"/>
-    <w:lsdException w:name="heading 4" w:uiPriority="9" w:qFormat="1"/>
-    <w:lsdException w:name="heading 5" w:uiPriority="9" w:qFormat="1"/>
-    <w:lsdException w:name="heading 6" w:uiPriority="9" w:qFormat="1"/>
-    <w:lsdException w:name="heading 7" w:uiPriority="9" w:qFormat="1"/>
-    <w:lsdException w:name="heading 8" w:uiPriority="9" w:qFormat="1"/>
-    <w:lsdException w:name="heading 9" w:uiPriority="9" w:qFormat="1"/>
-    <w:lsdException w:name="toc 1" w:uiPriority="39"/>
-    <w:lsdException w:name="toc 2" w:uiPriority="39"/>
-    <w:lsdException w:name="toc 3" w:uiPriority="39"/>
-    <w:lsdException w:name="toc 4" w:uiPriority="39"/>
-    <w:lsdException w:name="toc 5" w:uiPriority="39"/>
-    <w:lsdException w:name="toc 6" w:uiPriority="39"/>
-    <w:lsdException w:name="toc 7" w:uiPriority="39"/>
-    <w:lsdException w:name="toc 8" w:uiPriority="39"/>
-    <w:lsdException w:name="toc 9" w:uiPriority="39"/>
-    <w:lsdException w:name="caption" w:uiPriority="35" w:qFormat="1"/>
-    <w:lsdException w:name="Title" w:semiHidden="0" w:uiPriority="10" w:unhideWhenUsed="0" w:qFormat="1"/>
-    <w:lsdException w:name="Default Paragraph Font" w:uiPriority="1"/>
-    <w:lsdException w:name="Subtitle" w:semiHidden="0" w:uiPriority="11" w:unhideWhenUsed="0" w:qFormat="1"/>
-    <w:lsdException w:name="Strong" w:semiHidden="0" w:uiPriority="22" w:unhideWhenUsed="0" w:qFormat="1"/>
-    <w:lsdException w:name="Emphasis" w:semiHidden="0" w:uiPriority="20" w:unhideWhenUsed="0" w:qFormat="1"/>
-    <w:lsdException w:name="Table Grid" w:semiHidden="0" w:uiPriority="39" w:unhideWhenUsed="0"/>
-    <w:lsdException w:name="Placeholder Text" w:unhideWhenUsed="0"/>
-    <w:lsdException w:name="No Spacing" w:semiHidden="0" w:uiPriority="1" w:unhideWhenUsed="0" w:qFormat="1"/>
-    <w:lsdException w:name="Light Shading" w:semiHidden="0" w:uiPriority="60" w:unhideWhenUsed="0"/>
-    <w:lsdException w:name="Light List" w:semiHidden="0" w:uiPriority="61" w:unhideWhenUsed="0"/>
-    <w:lsdException w:name="Light Grid" w:semiHidden="0" w:uiPriority="62" w:unhideWhenUsed="0"/>
-    <w:lsdException w:name="Medium Shading 1" w:semiHidden="0" w:uiPriority="63" w:unhideWhenUsed="0"/>
-    <w:lsdException w:name="Medium Shading 2" w:semiHidden="0" w:uiPriority="64" w:unhideWhenUsed="0"/>
-    <w:lsdException w:name="Medium List 1" w:semiHidden="0" w:uiPriority="65" w:unhideWhenUsed="0"/>
-    <w:lsdException w:name="Medium List 2" w:semiHidden="0" w:uiPriority="66" w:unhideWhenUsed="0"/>
-    <w:lsdException w:name="Medium Grid 1" w:semiHidden="0" w:uiPriority="67" w:unhideWhenUsed="0"/>
-    <w:lsdException w:name="Medium Grid 2" w:semiHidden="0" w:uiPriority="68" w:unhideWhenUsed="0"/>
-    <w:lsdException w:name="Medium Grid 3" w:semiHidden="0" w:uiPriority="69" w:unhideWhenUsed="0"/>
-    <w:lsdException w:name="Dark List" w:semiHidden="0" w:uiPriority="70" w:unhideWhenUsed="0"/>
-    <w:lsdException w:name="Colorful Shading" w:semiHidden="0" w:uiPriority="71" w:unhideWhenUsed="0"/>
-    <w:lsdException w:name="Colorful List" w:semiHidden="0" w:uiPriority="72" w:unhideWhenUsed="0"/>
-    <w:lsdException w:name="Colorful Grid" w:semiHidden="0" w:uiPriority="73" w:unhideWhenUsed="0"/>
-    <w:lsdException w:name="Light Shading Accent 1" w:semiHidden="0" w:uiPriority="60" w:unhideWhenUsed="0"/>
-    <w:lsdException w:name="Light List Accent 1" w:semiHidden="0" w:uiPriority="61" w:unhideWhenUsed="0"/>
-    <w:lsdException w:name="Light Grid Accent 1" w:semiHidden="0" w:uiPriority="62" w:unhideWhenUsed="0"/>
-    <w:lsdException w:name="Medium Shading 1 Accent 1" w:semiHidden="0" w:uiPriority="63" w:unhideWhenUsed="0"/>
-    <w:lsdException w:name="Medium Shading 2 Accent 1" w:semiHidden="0" w:uiPriority="64" w:unhideWhenUsed="0"/>
-    <w:lsdException w:name="Medium List 1 Accent 1" w:semiHidden="0" w:uiPriority="65" w:unhideWhenUsed="0"/>
-    <w:lsdException w:name="Revision" w:unhideWhenUsed="0"/>
-    <w:lsdException w:name="List Paragraph" w:semiHidden="0" w:uiPriority="34" w:unhideWhenUsed="0" w:qFormat="1"/>
-    <w:lsdException w:name="Quote" w:semiHidden="0" w:uiPriority="29" w:unhideWhenUsed="0" w:qFormat="1"/>
-    <w:lsdException w:name="Intense Quote" w:semiHidden="0" w:uiPriority="30" w:unhideWhenUsed="0" w:qFormat="1"/>
-    <w:lsdException w:name="Medium List 2 Accent 1" w:semiHidden="0" w:uiPriority="66" w:unhideWhenUsed="0"/>
-    <w:lsdException w:name="Medium Grid 1 Accent 1" w:semiHidden="0" w:uiPriority="67" w:unhideWhenUsed="0"/>
-    <w:lsdException w:name="Medium Grid 2 Accent 1" w:semiHidden="0" w:uiPriority="68" w:unhideWhenUsed="0"/>
-    <w:lsdException w:name="Medium Grid 3 Accent 1" w:semiHidden="0" w:uiPriority="69" w:unhideWhenUsed="0"/>
-    <w:lsdException w:name="Dark List Accent 1" w:semiHidden="0" w:uiPriority="70" w:unhideWhenUsed="0"/>
-    <w:lsdException w:name="Colorful Shading Accent 1" w:semiHidden="0" w:uiPriority="71" w:unhideWhenUsed="0"/>
-    <w:lsdException w:name="Colorful List Accent 1" w:semiHidden="0" w:uiPriority="72" w:unhideWhenUsed="0"/>
-    <w:lsdException w:name="Colorful Grid Accent 1" w:semiHidden="0" w:uiPriority="73" w:unhideWhenUsed="0"/>
-    <w:lsdException w:name="Light Shading Accent 2" w:semiHidden="0" w:uiPriority="60" w:unhideWhenUsed="0"/>
-    <w:lsdException w:name="Light List Accent 2" w:semiHidden="0" w:uiPriority="61" w:unhideWhenUsed="0"/>
-    <w:lsdException w:name="Light Grid Accent 2" w:semiHidden="0" w:uiPriority="62" w:unhideWhenUsed="0"/>
-    <w:lsdException w:name="Medium Shading 1 Accent 2" w:semiHidden="0" w:uiPriority="63" w:unhideWhenUsed="0"/>
-    <w:lsdException w:name="Medium Shading 2 Accent 2" w:semiHidden="0" w:uiPriority="64" w:unhideWhenUsed="0"/>
-    <w:lsdException w:name="Medium List 1 Accent 2" w:semiHidden="0" w:uiPriority="65" w:unhideWhenUsed="0"/>
-    <w:lsdException w:name="Medium List 2 Accent 2" w:semiHidden="0" w:uiPriority="66" w:unhideWhenUsed="0"/>
-    <w:lsdException w:name="Medium Grid 1 Accent 2" w:semiHidden="0" w:uiPriority="67" w:unhideWhenUsed="0"/>
-    <w:lsdException w:name="Medium Grid 2 Accent 2" w:semiHidden="0" w:uiPriority="68" w:unhideWhenUsed="0"/>
-    <w:lsdException w:name="Medium Grid 3 Accent 2" w:semiHidden="0" w:uiPriority="69" w:unhideWhenUsed="0"/>
-    <w:lsdException w:name="Dark List Accent 2" w:semiHidden="0" w:uiPriority="70" w:unhideWhenUsed="0"/>
-    <w:lsdException w:name="Colorful Shading Accent 2" w:semiHidden="0" w:uiPriority="71" w:unhideWhenUsed="0"/>
-    <w:lsdException w:name="Colorful List Accent 2" w:semiHidden="0" w:uiPriority="72" w:unhideWhenUsed="0"/>
-    <w:lsdException w:name="Colorful Grid Accent 2" w:semiHidden="0" w:uiPriority="73" w:unhideWhenUsed="0"/>
-    <w:lsdException w:name="Light Shading Accent 3" w:semiHidden="0" w:uiPriority="60" w:unhideWhenUsed="0"/>
-    <w:lsdException w:name="Light List Accent 3" w:semiHidden="0" w:uiPriority="61" w:unhideWhenUsed="0"/>
-    <w:lsdException w:name="Light Grid Accent 3" w:semiHidden="0" w:uiPriority="62" w:unhideWhenUsed="0"/>
-    <w:lsdException w:name="Medium Shading 1 Accent 3" w:semiHidden="0" w:uiPriority="63" w:unhideWhenUsed="0"/>
-    <w:lsdException w:name="Medium Shading 2 Accent 3" w:semiHidden="0" w:uiPriority="64" w:unhideWhenUsed="0"/>
-    <w:lsdException w:name="Medium List 1 Accent 3" w:semiHidden="0" w:uiPriority="65" w:unhideWhenUsed="0"/>
-    <w:lsdException w:name="Medium List 2 Accent 3" w:semiHidden="0" w:uiPriority="66" w:unhideWhenUsed="0"/>
-    <w:lsdException w:name="Medium Grid 1 Accent 3" w:semiHidden="0" w:uiPriority="67" w:unhideWhenUsed="0"/>
-    <w:lsdException w:name="Medium Grid 2 Accent 3" w:semiHidden="0" w:uiPriority="68" w:unhideWhenUsed="0"/>
-    <w:lsdException w:name="Medium Grid 3 Accent 3" w:semiHidden="0" w:uiPriority="69" w:unhideWhenUsed="0"/>
-    <w:lsdException w:name="Dark List Accent 3" w:semiHidden="0" w:uiPriority="70" w:unhideWhenUsed="0"/>
-    <w:lsdException w:name="Colorful Shading Accent 3" w:semiHidden="0" w:uiPriority="71" w:unhideWhenUsed="0"/>
-    <w:lsdException w:name="Colorful List Accent 3" w:semiHidden="0" w:uiPriority="72" w:unhideWhenUsed="0"/>
-    <w:lsdException w:name="Colorful Grid Accent 3" w:semiHidden="0" w:uiPriority="73" w:unhideWhenUsed="0"/>
-    <w:lsdException w:name="Light Shading Accent 4" w:semiHidden="0" w:uiPriority="60" w:unhideWhenUsed="0"/>
-    <w:lsdException w:name="Light List Accent 4" w:semiHidden="0" w:uiPriority="61" w:unhideWhenUsed="0"/>
-    <w:lsdException w:name="Light Grid Accent 4" w:semiHidden="0" w:uiPriority="62" w:unhideWhenUsed="0"/>
-    <w:lsdException w:name="Medium Shading 1 Accent 4" w:semiHidden="0" w:uiPriority="63" w:unhideWhenUsed="0"/>
-    <w:lsdException w:name="Medium Shading 2 Accent 4" w:semiHidden="0" w:uiPriority="64" w:unhideWhenUsed="0"/>
-    <w:lsdException w:name="Medium List 1 Accent 4" w:semiHidden="0" w:uiPriority="65" w:unhideWhenUsed="0"/>
-    <w:lsdException w:name="Medium List 2 Accent 4" w:semiHidden="0" w:uiPriority="66" w:unhideWhenUsed="0"/>
-    <w:lsdException w:name="Medium Grid 1 Accent 4" w:semiHidden="0" w:uiPriority="67" w:unhideWhenUsed="0"/>
-    <w:lsdException w:name="Medium Grid 2 Accent 4" w:semiHidden="0" w:uiPriority="68" w:unhideWhenUsed="0"/>
-    <w:lsdException w:name="Medium Grid 3 Accent 4" w:semiHidden="0" w:uiPriority="69" w:unhideWhenUsed="0"/>
-    <w:lsdException w:name="Dark List Accent 4" w:semiHidden="0" w:uiPriority="70" w:unhideWhenUsed="0"/>
-    <w:lsdException w:name="Colorful Shading Accent 4" w:semiHidden="0" w:uiPriority="71" w:unhideWhenUsed="0"/>
-    <w:lsdException w:name="Colorful List Accent 4" w:semiHidden="0" w:uiPriority="72" w:unhideWhenUsed="0"/>
-    <w:lsdException w:name="Colorful Grid Accent 4" w:semiHidden="0" w:uiPriority="73" w:unhideWhenUsed="0"/>
-    <w:lsdException w:name="Light Shading Accent 5" w:semiHidden="0" w:uiPriority="60" w:unhideWhenUsed="0"/>
-    <w:lsdException w:name="Light List Accent 5" w:semiHidden="0" w:uiPriority="61" w:unhideWhenUsed="0"/>
-    <w:lsdException w:name="Light Grid Accent 5" w:semiHidden="0" w:uiPriority="62" w:unhideWhenUsed="0"/>
-    <w:lsdException w:name="Medium Shading 1 Accent 5" w:semiHidden="0" w:uiPriority="63" w:unhideWhenUsed="0"/>
-    <w:lsdException w:name="Medium Shading 2 Accent 5" w:semiHidden="0" w:uiPriority="64" w:unhideWhenUsed="0"/>
-    <w:lsdException w:name="Medium List 1 Accent 5" w:semiHidden="0" w:uiPriority="65" w:unhideWhenUsed="0"/>
-    <w:lsdException w:name="Medium List 2 Accent 5" w:semiHidden="0" w:uiPriority="66" w:unhideWhenUsed="0"/>
-    <w:lsdException w:name="Medium Grid 1 Accent 5" w:semiHidden="0" w:uiPriority="67" w:unhideWhenUsed="0"/>
-    <w:lsdException w:name="Medium Grid 2 Accent 5" w:semiHidden="0" w:uiPriority="68" w:unhideWhenUsed="0"/>
-    <w:lsdException w:name="Medium Grid 3 Accent 5" w:semiHidden="0" w:uiPriority="69" w:unhideWhenUsed="0"/>
-    <w:lsdException w:name="Dark List Accent 5" w:semiHidden="0" w:uiPriority="70" w:unhideWhenUsed="0"/>
-    <w:lsdException w:name="Colorful Shading Accent 5" w:semiHidden="0" w:uiPriority="71" w:unhideWhenUsed="0"/>
-    <w:lsdException w:name="Colorful List Accent 5" w:semiHidden="0" w:uiPriority="72" w:unhideWhenUsed="0"/>
-    <w:lsdException w:name="Colorful Grid Accent 5" w:semiHidden="0" w:uiPriority="73" w:unhideWhenUsed="0"/>
-    <w:lsdException w:name="Light Shading Accent 6" w:semiHidden="0" w:uiPriority="60" w:unhideWhenUsed="0"/>
-    <w:lsdException w:name="Light List Accent 6" w:semiHidden="0" w:uiPriority="61" w:unhideWhenUsed="0"/>
-    <w:lsdException w:name="Light Grid Accent 6" w:semiHidden="0" w:uiPriority="62" w:unhideWhenUsed="0"/>
-    <w:lsdException w:name="Medium Shading 1 Accent 6" w:semiHidden="0" w:uiPriority="63" w:unhideWhenUsed="0"/>
-    <w:lsdException w:name="Medium Shading 2 Accent 6" w:semiHidden="0" w:uiPriority="64" w:unhideWhenUsed="0"/>
-    <w:lsdException w:name="Medium List 1 Accent 6" w:semiHidden="0" w:uiPriority="65" w:unhideWhenUsed="0"/>
-    <w:lsdException w:name="Medium List 2 Accent 6" w:semiHidden="0" w:uiPriority="66" w:unhideWhenUsed="0"/>
-    <w:lsdException w:name="Medium Grid 1 Accent 6" w:semiHidden="0" w:uiPriority="67" w:unhideWhenUsed="0"/>
-    <w:lsdException w:name="Medium Grid 2 Accent 6" w:semiHidden="0" w:uiPriority="68" w:unhideWhenUsed="0"/>
-    <w:lsdException w:name="Medium Grid 3 Accent 6" w:semiHidden="0" w:uiPriority="69" w:unhideWhenUsed="0"/>
-    <w:lsdException w:name="Dark List Accent 6" w:semiHidden="0" w:uiPriority="70" w:unhideWhenUsed="0"/>
-    <w:lsdException w:name="Colorful Shading Accent 6" w:semiHidden="0" w:uiPriority="71" w:unhideWhenUsed="0"/>
-    <w:lsdException w:name="Colorful List Accent 6" w:semiHidden="0" w:uiPriority="72" w:unhideWhenUsed="0"/>
-    <w:lsdException w:name="Colorful Grid Accent 6" w:semiHidden="0" w:uiPriority="73" w:unhideWhenUsed="0"/>
-    <w:lsdException w:name="Subtle Emphasis" w:semiHidden="0" w:uiPriority="19" w:unhideWhenUsed="0" w:qFormat="1"/>
-    <w:lsdException w:name="Intense Emphasis" w:semiHidden="0" w:uiPriority="21" w:unhideWhenUsed="0" w:qFormat="1"/>
-    <w:lsdException w:name="Subtle Reference" w:semiHidden="0" w:uiPriority="31" w:unhideWhenUsed="0" w:qFormat="1"/>
-    <w:lsdException w:name="Intense Reference" w:semiHidden="0" w:uiPriority="32" w:unhideWhenUsed="0" w:qFormat="1"/>
-    <w:lsdException w:name="Book Title" w:semiHidden="0" w:uiPriority="33" w:unhideWhenUsed="0" w:qFormat="1"/>
-    <w:lsdException w:name="Bibliography" w:uiPriority="37"/>
-    <w:lsdException w:name="TOC Heading" w:uiPriority="39" w:qFormat="1"/>
+  <w:latentStyles w:defLockedState="0" w:defUIPriority="99" w:defSemiHidden="0" w:defUnhideWhenUsed="0" w:defQFormat="0" w:count="375">
+    <w:lsdException w:name="Normal" w:uiPriority="0" w:qFormat="1"/>
+    <w:lsdException w:name="heading 1" w:uiPriority="9" w:qFormat="1"/>
+    <w:lsdException w:name="heading 2" w:semiHidden="1" w:uiPriority="9" w:unhideWhenUsed="1" w:qFormat="1"/>
+    <w:lsdException w:name="heading 3" w:semiHidden="1" w:uiPriority="9" w:unhideWhenUsed="1" w:qFormat="1"/>
+    <w:lsdException w:name="heading 4" w:semiHidden="1" w:uiPriority="9" w:unhideWhenUsed="1" w:qFormat="1"/>
+    <w:lsdException w:name="heading 5" w:semiHidden="1" w:uiPriority="9" w:unhideWhenUsed="1" w:qFormat="1"/>
+    <w:lsdException w:name="heading 6" w:semiHidden="1" w:uiPriority="9" w:unhideWhenUsed="1" w:qFormat="1"/>
+    <w:lsdException w:name="heading 7" w:semiHidden="1" w:uiPriority="9" w:unhideWhenUsed="1" w:qFormat="1"/>
+    <w:lsdException w:name="heading 8" w:semiHidden="1" w:uiPriority="9" w:unhideWhenUsed="1" w:qFormat="1"/>
+    <w:lsdException w:name="heading 9" w:semiHidden="1" w:uiPriority="9" w:unhideWhenUsed="1" w:qFormat="1"/>
+    <w:lsdException w:name="index 1" w:semiHidden="1" w:unhideWhenUsed="1"/>
+    <w:lsdException w:name="index 2" w:semiHidden="1" w:unhideWhenUsed="1"/>
+    <w:lsdException w:name="index 3" w:semiHidden="1" w:unhideWhenUsed="1"/>
+    <w:lsdException w:name="index 4" w:semiHidden="1" w:unhideWhenUsed="1"/>
+    <w:lsdException w:name="index 5" w:semiHidden="1" w:unhideWhenUsed="1"/>
+    <w:lsdException w:name="index 6" w:semiHidden="1" w:unhideWhenUsed="1"/>
+    <w:lsdException w:name="index 7" w:semiHidden="1" w:unhideWhenUsed="1"/>
+    <w:lsdException w:name="index 8" w:semiHidden="1" w:unhideWhenUsed="1"/>
+    <w:lsdException w:name="index 9" w:semiHidden="1" w:unhideWhenUsed="1"/>
+    <w:lsdException w:name="toc 1" w:semiHidden="1" w:uiPriority="39" w:unhideWhenUsed="1"/>
+    <w:lsdException w:name="toc 2" w:semiHidden="1" w:uiPriority="39" w:unhideWhenUsed="1"/>
+    <w:lsdException w:name="toc 3" w:semiHidden="1" w:uiPriority="39" w:unhideWhenUsed="1"/>
+    <w:lsdException w:name="toc 4" w:semiHidden="1" w:uiPriority="39" w:unhideWhenUsed="1"/>
+    <w:lsdException w:name="toc 5" w:semiHidden="1" w:uiPriority="39" w:unhideWhenUsed="1"/>
+    <w:lsdException w:name="toc 6" w:semiHidden="1" w:uiPriority="39" w:unhideWhenUsed="1"/>
+    <w:lsdException w:name="toc 7" w:semiHidden="1" w:uiPriority="39" w:unhideWhenUsed="1"/>
+    <w:lsdException w:name="toc 8" w:semiHidden="1" w:uiPriority="39" w:unhideWhenUsed="1"/>
+    <w:lsdException w:name="toc 9" w:semiHidden="1" w:uiPriority="39" w:unhideWhenUsed="1"/>
+    <w:lsdException w:name="Normal Indent" w:semiHidden="1" w:unhideWhenUsed="1"/>
+    <w:lsdException w:name="footnote text" w:semiHidden="1" w:unhideWhenUsed="1"/>
+    <w:lsdException w:name="annotation text" w:semiHidden="1" w:unhideWhenUsed="1"/>
+    <w:lsdException w:name="header" w:semiHidden="1" w:unhideWhenUsed="1"/>
+    <w:lsdException w:name="footer" w:semiHidden="1" w:unhideWhenUsed="1"/>
+    <w:lsdException w:name="index heading" w:semiHidden="1" w:unhideWhenUsed="1"/>
+    <w:lsdException w:name="caption" w:semiHidden="1" w:uiPriority="35" w:unhideWhenUsed="1" w:qFormat="1"/>
+    <w:lsdException w:name="table of figures" w:semiHidden="1" w:unhideWhenUsed="1"/>
+    <w:lsdException w:name="envelope address" w:semiHidden="1" w:unhideWhenUsed="1"/>
+    <w:lsdException w:name="envelope return" w:semiHidden="1" w:unhideWhenUsed="1"/>
+    <w:lsdException w:name="footnote reference" w:semiHidden="1" w:unhideWhenUsed="1"/>
+    <w:lsdException w:name="annotation reference" w:semiHidden="1" w:unhideWhenUsed="1"/>
+    <w:lsdException w:name="line number" w:semiHidden="1" w:unhideWhenUsed="1"/>
+    <w:lsdException w:name="page number" w:semiHidden="1" w:unhideWhenUsed="1"/>
+    <w:lsdException w:name="endnote reference" w:semiHidden="1" w:unhideWhenUsed="1"/>
+    <w:lsdException w:name="endnote text" w:semiHidden="1" w:unhideWhenUsed="1"/>
+    <w:lsdException w:name="table of authorities" w:semiHidden="1" w:unhideWhenUsed="1"/>
+    <w:lsdException w:name="macro" w:semiHidden="1" w:unhideWhenUsed="1"/>
+    <w:lsdException w:name="toa heading" w:semiHidden="1" w:unhideWhenUsed="1"/>
+    <w:lsdException w:name="List" w:semiHidden="1" w:unhideWhenUsed="1"/>
+    <w:lsdException w:name="List Bullet" w:semiHidden="1" w:unhideWhenUsed="1"/>
+    <w:lsdException w:name="List Number" w:semiHidden="1" w:unhideWhenUsed="1"/>
+    <w:lsdException w:name="List 2" w:semiHidden="1" w:unhideWhenUsed="1"/>
+    <w:lsdException w:name="List 3" w:semiHidden="1" w:unhideWhenUsed="1"/>
+    <w:lsdException w:name="List 4" w:semiHidden="1" w:unhideWhenUsed="1"/>
+    <w:lsdException w:name="List 5" w:semiHidden="1" w:unhideWhenUsed="1"/>
+    <w:lsdException w:name="List Bullet 2" w:semiHidden="1" w:unhideWhenUsed="1"/>
+    <w:lsdException w:name="List Bullet 3" w:semiHidden="1" w:unhideWhenUsed="1"/>
+    <w:lsdException w:name="List Bullet 4" w:semiHidden="1" w:unhideWhenUsed="1"/>
+    <w:lsdException w:name="List Bullet 5" w:semiHidden="1" w:unhideWhenUsed="1"/>
+    <w:lsdException w:name="List Number 2" w:semiHidden="1" w:unhideWhenUsed="1"/>
+    <w:lsdException w:name="List Number 3" w:semiHidden="1" w:unhideWhenUsed="1"/>
+    <w:lsdException w:name="List Number 4" w:semiHidden="1" w:unhideWhenUsed="1"/>
+    <w:lsdException w:name="List Number 5" w:semiHidden="1" w:unhideWhenUsed="1"/>
+    <w:lsdException w:name="Title" w:uiPriority="10" w:qFormat="1"/>
+    <w:lsdException w:name="Closing" w:semiHidden="1" w:unhideWhenUsed="1"/>
+    <w:lsdException w:name="Signature" w:semiHidden="1" w:unhideWhenUsed="1"/>
+    <w:lsdException w:name="Default Paragraph Font" w:semiHidden="1" w:uiPriority="1" w:unhideWhenUsed="1"/>
+    <w:lsdException w:name="Body Text" w:semiHidden="1" w:unhideWhenUsed="1"/>
+    <w:lsdException w:name="Body Text Indent" w:semiHidden="1" w:unhideWhenUsed="1"/>
+    <w:lsdException w:name="List Continue" w:semiHidden="1" w:unhideWhenUsed="1"/>
+    <w:lsdException w:name="List Continue 2" w:semiHidden="1" w:unhideWhenUsed="1"/>
+    <w:lsdException w:name="List Continue 3" w:semiHidden="1" w:unhideWhenUsed="1"/>
+    <w:lsdException w:name="List Continue 4" w:semiHidden="1" w:unhideWhenUsed="1"/>
+    <w:lsdException w:name="List Continue 5" w:semiHidden="1" w:unhideWhenUsed="1"/>
+    <w:lsdException w:name="Message Header" w:semiHidden="1" w:unhideWhenUsed="1"/>
+    <w:lsdException w:name="Subtitle" w:uiPriority="11" w:qFormat="1"/>
+    <w:lsdException w:name="Salutation" w:semiHidden="1" w:unhideWhenUsed="1"/>
+    <w:lsdException w:name="Date" w:semiHidden="1" w:unhideWhenUsed="1"/>
+    <w:lsdException w:name="Body Text First Indent" w:semiHidden="1" w:unhideWhenUsed="1"/>
+    <w:lsdException w:name="Body Text First Indent 2" w:semiHidden="1" w:unhideWhenUsed="1"/>
+    <w:lsdException w:name="Note Heading" w:semiHidden="1" w:unhideWhenUsed="1"/>
+    <w:lsdException w:name="Body Text 2" w:semiHidden="1" w:unhideWhenUsed="1"/>
+    <w:lsdException w:name="Body Text 3" w:semiHidden="1" w:unhideWhenUsed="1"/>
+    <w:lsdException w:name="Body Text Indent 2" w:semiHidden="1" w:unhideWhenUsed="1"/>
+    <w:lsdException w:name="Body Text Indent 3" w:semiHidden="1" w:unhideWhenUsed="1"/>
+    <w:lsdException w:name="Block Text" w:semiHidden="1" w:unhideWhenUsed="1"/>
+    <w:lsdException w:name="Hyperlink" w:semiHidden="1" w:unhideWhenUsed="1"/>
+    <w:lsdException w:name="FollowedHyperlink" w:semiHidden="1" w:unhideWhenUsed="1"/>
+    <w:lsdException w:name="Strong" w:uiPriority="22" w:qFormat="1"/>
+    <w:lsdException w:name="Emphasis" w:uiPriority="20" w:qFormat="1"/>
+    <w:lsdException w:name="Document Map" w:semiHidden="1" w:unhideWhenUsed="1"/>
+    <w:lsdException w:name="Plain Text" w:semiHidden="1" w:unhideWhenUsed="1"/>
+    <w:lsdException w:name="E-mail Signature" w:semiHidden="1" w:unhideWhenUsed="1"/>
+    <w:lsdException w:name="HTML Top of Form" w:semiHidden="1" w:unhideWhenUsed="1"/>
+    <w:lsdException w:name="HTML Bottom of Form" w:semiHidden="1" w:unhideWhenUsed="1"/>
+    <w:lsdException w:name="Normal (Web)" w:semiHidden="1" w:unhideWhenUsed="1"/>
+    <w:lsdException w:name="HTML Acronym" w:semiHidden="1" w:unhideWhenUsed="1"/>
+    <w:lsdException w:name="HTML Address" w:semiHidden="1" w:unhideWhenUsed="1"/>
+    <w:lsdException w:name="HTML Cite" w:semiHidden="1" w:unhideWhenUsed="1"/>
+    <w:lsdException w:name="HTML Code" w:semiHidden="1" w:unhideWhenUsed="1"/>
+    <w:lsdException w:name="HTML Definition" w:semiHidden="1" w:unhideWhenUsed="1"/>
+    <w:lsdException w:name="HTML Keyboard" w:semiHidden="1" w:unhideWhenUsed="1"/>
+    <w:lsdException w:name="HTML Preformatted" w:semiHidden="1" w:unhideWhenUsed="1"/>
+    <w:lsdException w:name="HTML Sample" w:semiHidden="1" w:unhideWhenUsed="1"/>
+    <w:lsdException w:name="HTML Typewriter" w:semiHidden="1" w:unhideWhenUsed="1"/>
+    <w:lsdException w:name="HTML Variable" w:semiHidden="1" w:unhideWhenUsed="1"/>
+    <w:lsdException w:name="Normal Table" w:semiHidden="1" w:unhideWhenUsed="1"/>
+    <w:lsdException w:name="annotation subject" w:semiHidden="1" w:unhideWhenUsed="1"/>
+    <w:lsdException w:name="No List" w:semiHidden="1" w:unhideWhenUsed="1"/>
+    <w:lsdException w:name="Outline List 1" w:semiHidden="1" w:unhideWhenUsed="1"/>
+    <w:lsdException w:name="Outline List 2" w:semiHidden="1" w:unhideWhenUsed="1"/>
+    <w:lsdException w:name="Outline List 3" w:semiHidden="1" w:unhideWhenUsed="1"/>
+    <w:lsdException w:name="Table Simple 1" w:semiHidden="1" w:unhideWhenUsed="1"/>
+    <w:lsdException w:name="Table Simple 2" w:semiHidden="1" w:unhideWhenUsed="1"/>
+    <w:lsdException w:name="Table Simple 3" w:semiHidden="1" w:unhideWhenUsed="1"/>
+    <w:lsdException w:name="Table Classic 1" w:semiHidden="1" w:unhideWhenUsed="1"/>
+    <w:lsdException w:name="Table Classic 2" w:semiHidden="1" w:unhideWhenUsed="1"/>
+    <w:lsdException w:name="Table Classic 3" w:semiHidden="1" w:unhideWhenUsed="1"/>
+    <w:lsdException w:name="Table Classic 4" w:semiHidden="1" w:unhideWhenUsed="1"/>
+    <w:lsdException w:name="Table Colorful 1" w:semiHidden="1" w:unhideWhenUsed="1"/>
+    <w:lsdException w:name="Table Colorful 2" w:semiHidden="1" w:unhideWhenUsed="1"/>
+    <w:lsdException w:name="Table Colorful 3" w:semiHidden="1" w:unhideWhenUsed="1"/>
+    <w:lsdException w:name="Table Columns 1" w:semiHidden="1" w:unhideWhenUsed="1"/>
+    <w:lsdException w:name="Table Columns 2" w:semiHidden="1" w:unhideWhenUsed="1"/>
+    <w:lsdException w:name="Table Columns 3" w:semiHidden="1" w:unhideWhenUsed="1"/>
+    <w:lsdException w:name="Table Columns 4" w:semiHidden="1" w:unhideWhenUsed="1"/>
+    <w:lsdException w:name="Table Columns 5" w:semiHidden="1" w:unhideWhenUsed="1"/>
+    <w:lsdException w:name="Table Grid 1" w:semiHidden="1" w:unhideWhenUsed="1"/>
+    <w:lsdException w:name="Table Grid 2" w:semiHidden="1" w:unhideWhenUsed="1"/>
+    <w:lsdException w:name="Table Grid 3" w:semiHidden="1" w:unhideWhenUsed="1"/>
+    <w:lsdException w:name="Table Grid 4" w:semiHidden="1" w:unhideWhenUsed="1"/>
+    <w:lsdException w:name="Table Grid 5" w:semiHidden="1" w:unhideWhenUsed="1"/>
+    <w:lsdException w:name="Table Grid 6" w:semiHidden="1" w:unhideWhenUsed="1"/>
+    <w:lsdException w:name="Table Grid 7" w:semiHidden="1" w:unhideWhenUsed="1"/>
+    <w:lsdException w:name="Table Grid 8" w:semiHidden="1" w:unhideWhenUsed="1"/>
+    <w:lsdException w:name="Table List 1" w:semiHidden="1" w:unhideWhenUsed="1"/>
+    <w:lsdException w:name="Table List 2" w:semiHidden="1" w:unhideWhenUsed="1"/>
+    <w:lsdException w:name="Table List 3" w:semiHidden="1" w:unhideWhenUsed="1"/>
+    <w:lsdException w:name="Table List 4" w:semiHidden="1" w:unhideWhenUsed="1"/>
+    <w:lsdException w:name="Table List 5" w:semiHidden="1" w:unhideWhenUsed="1"/>
+    <w:lsdException w:name="Table List 6" w:semiHidden="1" w:unhideWhenUsed="1"/>
+    <w:lsdException w:name="Table List 7" w:semiHidden="1" w:unhideWhenUsed="1"/>
+    <w:lsdException w:name="Table List 8" w:semiHidden="1" w:unhideWhenUsed="1"/>
+    <w:lsdException w:name="Table 3D effects 1" w:semiHidden="1" w:unhideWhenUsed="1"/>
+    <w:lsdException w:name="Table 3D effects 2" w:semiHidden="1" w:unhideWhenUsed="1"/>
+    <w:lsdException w:name="Table 3D effects 3" w:semiHidden="1" w:unhideWhenUsed="1"/>
+    <w:lsdException w:name="Table Contemporary" w:semiHidden="1" w:unhideWhenUsed="1"/>
+    <w:lsdException w:name="Table Elegant" w:semiHidden="1" w:unhideWhenUsed="1"/>
+    <w:lsdException w:name="Table Professional" w:semiHidden="1" w:unhideWhenUsed="1"/>
+    <w:lsdException w:name="Table Subtle 1" w:semiHidden="1" w:unhideWhenUsed="1"/>
+    <w:lsdException w:name="Table Subtle 2" w:semiHidden="1" w:unhideWhenUsed="1"/>
+    <w:lsdException w:name="Table Web 1" w:semiHidden="1" w:unhideWhenUsed="1"/>
+    <w:lsdException w:name="Table Web 2" w:semiHidden="1" w:unhideWhenUsed="1"/>
+    <w:lsdException w:name="Table Web 3" w:semiHidden="1" w:unhideWhenUsed="1"/>
+    <w:lsdException w:name="Balloon Text" w:semiHidden="1" w:unhideWhenUsed="1"/>
+    <w:lsdException w:name="Table Grid" w:semiHidden="1" w:uiPriority="39" w:unhideWhenUsed="1"/>
+    <w:lsdException w:name="Table Theme" w:semiHidden="1" w:unhideWhenUsed="1"/>
+    <w:lsdException w:name="Placeholder Text" w:semiHidden="1"/>
+    <w:lsdException w:name="No Spacing" w:uiPriority="1" w:qFormat="1"/>
+    <w:lsdException w:name="Light Shading" w:uiPriority="60"/>
+    <w:lsdException w:name="Light List" w:uiPriority="61"/>
+    <w:lsdException w:name="Light Grid" w:uiPriority="62"/>
+    <w:lsdException w:name="Medium Shading 1" w:uiPriority="63"/>
+    <w:lsdException w:name="Medium Shading 2" w:uiPriority="64"/>
+    <w:lsdException w:name="Medium List 1" w:uiPriority="65"/>
+    <w:lsdException w:name="Medium List 2" w:uiPriority="66"/>
+    <w:lsdException w:name="Medium Grid 1" w:uiPriority="67"/>
+    <w:lsdException w:name="Medium Grid 2" w:uiPriority="68"/>
+    <w:lsdException w:name="Medium Grid 3" w:uiPriority="69"/>
+    <w:lsdException w:name="Dark List" w:uiPriority="70"/>
+    <w:lsdException w:name="Colorful Shading" w:uiPriority="71"/>
+    <w:lsdException w:name="Colorful List" w:uiPriority="72"/>
+    <w:lsdException w:name="Colorful Grid" w:uiPriority="73"/>
+    <w:lsdException w:name="Light Shading Accent 1" w:uiPriority="60"/>
+    <w:lsdException w:name="Light List Accent 1" w:uiPriority="61"/>
+    <w:lsdException w:name="Light Grid Accent 1" w:uiPriority="62"/>
+    <w:lsdException w:name="Medium Shading 1 Accent 1" w:uiPriority="63"/>
+    <w:lsdException w:name="Medium Shading 2 Accent 1" w:uiPriority="64"/>
+    <w:lsdException w:name="Medium List 1 Accent 1" w:uiPriority="65"/>
+    <w:lsdException w:name="Revision" w:semiHidden="1"/>
+    <w:lsdException w:name="List Paragraph" w:uiPriority="34" w:qFormat="1"/>
+    <w:lsdException w:name="Quote" w:uiPriority="29" w:qFormat="1"/>
+    <w:lsdException w:name="Intense Quote" w:uiPriority="30" w:qFormat="1"/>
+    <w:lsdException w:name="Medium List 2 Accent 1" w:uiPriority="66"/>
+    <w:lsdException w:name="Medium Grid 1 Accent 1" w:uiPriority="67"/>
+    <w:lsdException w:name="Medium Grid 2 Accent 1" w:uiPriority="68"/>
+    <w:lsdException w:name="Medium Grid 3 Accent 1" w:uiPriority="69"/>
+    <w:lsdException w:name="Dark List Accent 1" w:uiPriority="70"/>
+    <w:lsdException w:name="Colorful Shading Accent 1" w:uiPriority="71"/>
+    <w:lsdException w:name="Colorful List Accent 1" w:uiPriority="72"/>
+    <w:lsdException w:name="Colorful Grid Accent 1" w:uiPriority="73"/>
+    <w:lsdException w:name="Light Shading Accent 2" w:uiPriority="60"/>
+    <w:lsdException w:name="Light List Accent 2" w:uiPriority="61"/>
+    <w:lsdException w:name="Light Grid Accent 2" w:uiPriority="62"/>
+    <w:lsdException w:name="Medium Shading 1 Accent 2" w:uiPriority="63"/>
+    <w:lsdException w:name="Medium Shading 2 Accent 2" w:uiPriority="64"/>
+    <w:lsdException w:name="Medium List 1 Accent 2" w:uiPriority="65"/>
+    <w:lsdException w:name="Medium List 2 Accent 2" w:uiPriority="66"/>
+    <w:lsdException w:name="Medium Grid 1 Accent 2" w:uiPriority="67"/>
+    <w:lsdException w:name="Medium Grid 2 Accent 2" w:uiPriority="68"/>
+    <w:lsdException w:name="Medium Grid 3 Accent 2" w:uiPriority="69"/>
+    <w:lsdException w:name="Dark List Accent 2" w:uiPriority="70"/>
+    <w:lsdException w:name="Colorful Shading Accent 2" w:uiPriority="71"/>
+    <w:lsdException w:name="Colorful List Accent 2" w:uiPriority="72"/>
+    <w:lsdException w:name="Colorful Grid Accent 2" w:uiPriority="73"/>
+    <w:lsdException w:name="Light Shading Accent 3" w:uiPriority="60"/>
+    <w:lsdException w:name="Light List Accent 3" w:uiPriority="61"/>
+    <w:lsdException w:name="Light Grid Accent 3" w:uiPriority="62"/>
+    <w:lsdException w:name="Medium Shading 1 Accent 3" w:uiPriority="63"/>
+    <w:lsdException w:name="Medium Shading 2 Accent 3" w:uiPriority="64"/>
+    <w:lsdException w:name="Medium List 1 Accent 3" w:uiPriority="65"/>
+    <w:lsdException w:name="Medium List 2 Accent 3" w:uiPriority="66"/>
+    <w:lsdException w:name="Medium Grid 1 Accent 3" w:uiPriority="67"/>
+    <w:lsdException w:name="Medium Grid 2 Accent 3" w:uiPriority="68"/>
+    <w:lsdException w:name="Medium Grid 3 Accent 3" w:uiPriority="69"/>
+    <w:lsdException w:name="Dark List Accent 3" w:uiPriority="70"/>
+    <w:lsdException w:name="Colorful Shading Accent 3" w:uiPriority="71"/>
+    <w:lsdException w:name="Colorful List Accent 3" w:uiPriority="72"/>
+    <w:lsdException w:name="Colorful Grid Accent 3" w:uiPriority="73"/>
+    <w:lsdException w:name="Light Shading Accent 4" w:uiPriority="60"/>
+    <w:lsdException w:name="Light List Accent 4" w:uiPriority="61"/>
+    <w:lsdException w:name="Light Grid Accent 4" w:uiPriority="62"/>
+    <w:lsdException w:name="Medium Shading 1 Accent 4" w:uiPriority="63"/>
+    <w:lsdException w:name="Medium Shading 2 Accent 4" w:uiPriority="64"/>
+    <w:lsdException w:name="Medium List 1 Accent 4" w:uiPriority="65"/>
+    <w:lsdException w:name="Medium List 2 Accent 4" w:uiPriority="66"/>
+    <w:lsdException w:name="Medium Grid 1 Accent 4" w:uiPriority="67"/>
+    <w:lsdException w:name="Medium Grid 2 Accent 4" w:uiPriority="68"/>
+    <w:lsdException w:name="Medium Grid 3 Accent 4" w:uiPriority="69"/>
+    <w:lsdException w:name="Dark List Accent 4" w:uiPriority="70"/>
+    <w:lsdException w:name="Colorful Shading Accent 4" w:uiPriority="71"/>
+    <w:lsdException w:name="Colorful List Accent 4" w:uiPriority="72"/>
+    <w:lsdException w:name="Colorful Grid Accent 4" w:uiPriority="73"/>
+    <w:lsdException w:name="Light Shading Accent 5" w:uiPriority="60"/>
+    <w:lsdException w:name="Light List Accent 5" w:uiPriority="61"/>
+    <w:lsdException w:name="Light Grid Accent 5" w:uiPriority="62"/>
+    <w:lsdException w:name="Medium Shading 1 Accent 5" w:uiPriority="63"/>
+    <w:lsdException w:name="Medium Shading 2 Accent 5" w:uiPriority="64"/>
+    <w:lsdException w:name="Medium List 1 Accent 5" w:uiPriority="65"/>
+    <w:lsdException w:name="Medium List 2 Accent 5" w:uiPriority="66"/>
+    <w:lsdException w:name="Medium Grid 1 Accent 5" w:uiPriority="67"/>
+    <w:lsdException w:name="Medium Grid 2 Accent 5" w:uiPriority="68"/>
+    <w:lsdException w:name="Medium Grid 3 Accent 5" w:uiPriority="69"/>
+    <w:lsdException w:name="Dark List Accent 5" w:uiPriority="70"/>
+    <w:lsdException w:name="Colorful Shading Accent 5" w:uiPriority="71"/>
+    <w:lsdException w:name="Colorful List Accent 5" w:uiPriority="72"/>
+    <w:lsdException w:name="Colorful Grid Accent 5" w:uiPriority="73"/>
+    <w:lsdException w:name="Light Shading Accent 6" w:uiPriority="60"/>
+    <w:lsdException w:name="Light List Accent 6" w:uiPriority="61"/>
+    <w:lsdException w:name="Light Grid Accent 6" w:uiPriority="62"/>
+    <w:lsdException w:name="Medium Shading 1 Accent 6" w:uiPriority="63"/>
+    <w:lsdException w:name="Medium Shading 2 Accent 6" w:uiPriority="64"/>
+    <w:lsdException w:name="Medium List 1 Accent 6" w:uiPriority="65"/>
+    <w:lsdException w:name="Medium List 2 Accent 6" w:uiPriority="66"/>
+    <w:lsdException w:name="Medium Grid 1 Accent 6" w:uiPriority="67"/>
+    <w:lsdException w:name="Medium Grid 2 Accent 6" w:uiPriority="68"/>
+    <w:lsdException w:name="Medium Grid 3 Accent 6" w:uiPriority="69"/>
+    <w:lsdException w:name="Dark List Accent 6" w:uiPriority="70"/>
+    <w:lsdException w:name="Colorful Shading Accent 6" w:uiPriority="71"/>
+    <w:lsdException w:name="Colorful List Accent 6" w:uiPriority="72"/>
+    <w:lsdException w:name="Colorful Grid Accent 6" w:uiPriority="73"/>
+    <w:lsdException w:name="Subtle Emphasis" w:uiPriority="19" w:qFormat="1"/>
+    <w:lsdException w:name="Intense Emphasis" w:uiPriority="21" w:qFormat="1"/>
+    <w:lsdException w:name="Subtle Reference" w:uiPriority="31" w:qFormat="1"/>
+    <w:lsdException w:name="Intense Reference" w:uiPriority="32" w:qFormat="1"/>
+    <w:lsdException w:name="Book Title" w:uiPriority="33" w:qFormat="1"/>
+    <w:lsdException w:name="Bibliography" w:semiHidden="1" w:uiPriority="37" w:unhideWhenUsed="1"/>
+    <w:lsdException w:name="TOC Heading" w:semiHidden="1" w:uiPriority="39" w:unhideWhenUsed="1" w:qFormat="1"/>
+    <w:lsdException w:name="Plain Table 1" w:uiPriority="41"/>
+    <w:lsdException w:name="Plain Table 2" w:uiPriority="42"/>
+    <w:lsdException w:name="Plain Table 3" w:uiPriority="43"/>
+    <w:lsdException w:name="Plain Table 4" w:uiPriority="44"/>
+    <w:lsdException w:name="Plain Table 5" w:uiPriority="45"/>
+    <w:lsdException w:name="Grid Table Light" w:uiPriority="40"/>
+    <w:lsdException w:name="Grid Table 1 Light" w:uiPriority="46"/>
+    <w:lsdException w:name="Grid Table 2" w:uiPriority="47"/>
+    <w:lsdException w:name="Grid Table 3" w:uiPriority="48"/>
+    <w:lsdException w:name="Grid Table 4" w:uiPriority="49"/>
+    <w:lsdException w:name="Grid Table 5 Dark" w:uiPriority="50"/>
+    <w:lsdException w:name="Grid Table 6 Colorful" w:uiPriority="51"/>
+    <w:lsdException w:name="Grid Table 7 Colorful" w:uiPriority="52"/>
+    <w:lsdException w:name="Grid Table 1 Light Accent 1" w:uiPriority="46"/>
+    <w:lsdException w:name="Grid Table 2 Accent 1" w:uiPriority="47"/>
+    <w:lsdException w:name="Grid Table 3 Accent 1" w:uiPriority="48"/>
+    <w:lsdException w:name="Grid Table 4 Accent 1" w:uiPriority="49"/>
+    <w:lsdException w:name="Grid Table 5 Dark Accent 1" w:uiPriority="50"/>
+    <w:lsdException w:name="Grid Table 6 Colorful Accent 1" w:uiPriority="51"/>
+    <w:lsdException w:name="Grid Table 7 Colorful Accent 1" w:uiPriority="52"/>
+    <w:lsdException w:name="Grid Table 1 Light Accent 2" w:uiPriority="46"/>
+    <w:lsdException w:name="Grid Table 2 Accent 2" w:uiPriority="47"/>
+    <w:lsdException w:name="Grid Table 3 Accent 2" w:uiPriority="48"/>
+    <w:lsdException w:name="Grid Table 4 Accent 2" w:uiPriority="49"/>
+    <w:lsdException w:name="Grid Table 5 Dark Accent 2" w:uiPriority="50"/>
+    <w:lsdException w:name="Grid Table 6 Colorful Accent 2" w:uiPriority="51"/>
+    <w:lsdException w:name="Grid Table 7 Colorful Accent 2" w:uiPriority="52"/>
+    <w:lsdException w:name="Grid Table 1 Light Accent 3" w:uiPriority="46"/>
+    <w:lsdException w:name="Grid Table 2 Accent 3" w:uiPriority="47"/>
+    <w:lsdException w:name="Grid Table 3 Accent 3" w:uiPriority="48"/>
+    <w:lsdException w:name="Grid Table 4 Accent 3" w:uiPriority="49"/>
+    <w:lsdException w:name="Grid Table 5 Dark Accent 3" w:uiPriority="50"/>
+    <w:lsdException w:name="Grid Table 6 Colorful Accent 3" w:uiPriority="51"/>
+    <w:lsdException w:name="Grid Table 7 Colorful Accent 3" w:uiPriority="52"/>
+    <w:lsdException w:name="Grid Table 1 Light Accent 4" w:uiPriority="46"/>
+    <w:lsdException w:name="Grid Table 2 Accent 4" w:uiPriority="47"/>
+    <w:lsdException w:name="Grid Table 3 Accent 4" w:uiPriority="48"/>
+    <w:lsdException w:name="Grid Table 4 Accent 4" w:uiPriority="49"/>
+    <w:lsdException w:name="Grid Table 5 Dark Accent 4" w:uiPriority="50"/>
+    <w:lsdException w:name="Grid Table 6 Colorful Accent 4" w:uiPriority="51"/>
+    <w:lsdException w:name="Grid Table 7 Colorful Accent 4" w:uiPriority="52"/>
+    <w:lsdException w:name="Grid Table 1 Light Accent 5" w:uiPriority="46"/>
+    <w:lsdException w:name="Grid Table 2 Accent 5" w:uiPriority="47"/>
+    <w:lsdException w:name="Grid Table 3 Accent 5" w:uiPriority="48"/>
+    <w:lsdException w:name="Grid Table 4 Accent 5" w:uiPriority="49"/>
+    <w:lsdException w:name="Grid Table 5 Dark Accent 5" w:uiPriority="50"/>
+    <w:lsdException w:name="Grid Table 6 Colorful Accent 5" w:uiPriority="51"/>
+    <w:lsdException w:name="Grid Table 7 Colorful Accent 5" w:uiPriority="52"/>
+    <w:lsdException w:name="Grid Table 1 Light Accent 6" w:uiPriority="46"/>
+    <w:lsdException w:name="Grid Table 2 Accent 6" w:uiPriority="47"/>
+    <w:lsdException w:name="Grid Table 3 Accent 6" w:uiPriority="48"/>
+    <w:lsdException w:name="Grid Table 4 Accent 6" w:uiPriority="49"/>
+    <w:lsdException w:name="Grid Table 5 Dark Accent 6" w:uiPriority="50"/>
+    <w:lsdException w:name="Grid Table 6 Colorful Accent 6" w:uiPriority="51"/>
+    <w:lsdException w:name="Grid Table 7 Colorful Accent 6" w:uiPriority="52"/>
+    <w:lsdException w:name="List Table 1 Light" w:uiPriority="46"/>
+    <w:lsdException w:name="List Table 2" w:uiPriority="47"/>
+    <w:lsdException w:name="List Table 3" w:uiPriority="48"/>
+    <w:lsdException w:name="List Table 4" w:uiPriority="49"/>
+    <w:lsdException w:name="List Table 5 Dark" w:uiPriority="50"/>
+    <w:lsdException w:name="List Table 6 Colorful" w:uiPriority="51"/>
+    <w:lsdException w:name="List Table 7 Colorful" w:uiPriority="52"/>
+    <w:lsdException w:name="List Table 1 Light Accent 1" w:uiPriority="46"/>
+    <w:lsdException w:name="List Table 2 Accent 1" w:uiPriority="47"/>
+    <w:lsdException w:name="List Table 3 Accent 1" w:uiPriority="48"/>
+    <w:lsdException w:name="List Table 4 Accent 1" w:uiPriority="49"/>
+    <w:lsdException w:name="List Table 5 Dark Accent 1" w:uiPriority="50"/>
+    <w:lsdException w:name="List Table 6 Colorful Accent 1" w:uiPriority="51"/>
+    <w:lsdException w:name="List Table 7 Colorful Accent 1" w:uiPriority="52"/>
+    <w:lsdException w:name="List Table 1 Light Accent 2" w:uiPriority="46"/>
+    <w:lsdException w:name="List Table 2 Accent 2" w:uiPriority="47"/>
+    <w:lsdException w:name="List Table 3 Accent 2" w:uiPriority="48"/>
+    <w:lsdException w:name="List Table 4 Accent 2" w:uiPriority="49"/>
+    <w:lsdException w:name="List Table 5 Dark Accent 2" w:uiPriority="50"/>
+    <w:lsdException w:name="List Table 6 Colorful Accent 2" w:uiPriority="51"/>
+    <w:lsdException w:name="List Table 7 Colorful Accent 2" w:uiPriority="52"/>
+    <w:lsdException w:name="List Table 1 Light Accent 3" w:uiPriority="46"/>
+    <w:lsdException w:name="List Table 2 Accent 3" w:uiPriority="47"/>
+    <w:lsdException w:name="List Table 3 Accent 3" w:uiPriority="48"/>
+    <w:lsdException w:name="List Table 4 Accent 3" w:uiPriority="49"/>
+    <w:lsdException w:name="List Table 5 Dark Accent 3" w:uiPriority="50"/>
+    <w:lsdException w:name="List Table 6 Colorful Accent 3" w:uiPriority="51"/>
+    <w:lsdException w:name="List Table 7 Colorful Accent 3" w:uiPriority="52"/>
+    <w:lsdException w:name="List Table 1 Light Accent 4" w:uiPriority="46"/>
+    <w:lsdException w:name="List Table 2 Accent 4" w:uiPriority="47"/>
+    <w:lsdException w:name="List Table 3 Accent 4" w:uiPriority="48"/>
+    <w:lsdException w:name="List Table 4 Accent 4" w:uiPriority="49"/>
+    <w:lsdException w:name="List Table 5 Dark Accent 4" w:uiPriority="50"/>
+    <w:lsdException w:name="List Table 6 Colorful Accent 4" w:uiPriority="51"/>
+    <w:lsdException w:name="List Table 7 Colorful Accent 4" w:uiPriority="52"/>
+    <w:lsdException w:name="List Table 1 Light Accent 5" w:uiPriority="46"/>
+    <w:lsdException w:name="List Table 2 Accent 5" w:uiPriority="47"/>
+    <w:lsdException w:name="List Table 3 Accent 5" w:uiPriority="48"/>
+    <w:lsdException w:name="List Table 4 Accent 5" w:uiPriority="49"/>
+    <w:lsdException w:name="List Table 5 Dark Accent 5" w:uiPriority="50"/>
+    <w:lsdException w:name="List Table 6 Colorful Accent 5" w:uiPriority="51"/>
+    <w:lsdException w:name="List Table 7 Colorful Accent 5" w:uiPriority="52"/>
+    <w:lsdException w:name="List Table 1 Light Accent 6" w:uiPriority="46"/>
+    <w:lsdException w:name="List Table 2 Accent 6" w:uiPriority="47"/>
+    <w:lsdException w:name="List Table 3 Accent 6" w:uiPriority="48"/>
+    <w:lsdException w:name="List Table 4 Accent 6" w:uiPriority="49"/>
+    <w:lsdException w:name="List Table 5 Dark Accent 6" w:uiPriority="50"/>
+    <w:lsdException w:name="List Table 6 Colorful Accent 6" w:uiPriority="51"/>
+    <w:lsdException w:name="List Table 7 Colorful Accent 6" w:uiPriority="52"/>
+    <w:lsdException w:name="Mention" w:semiHidden="1" w:unhideWhenUsed="1"/>
+    <w:lsdException w:name="Smart Hyperlink" w:semiHidden="1" w:unhideWhenUsed="1"/>
+    <w:lsdException w:name="Hashtag" w:semiHidden="1" w:unhideWhenUsed="1"/>
+    <w:lsdException w:name="Unresolved Mention" w:semiHidden="1" w:unhideWhenUsed="1"/>
   </w:latentStyles>
   <w:style w:type="paragraph" w:default="1" w:styleId="Normal">
     <w:name w:val="Normal"/>
@@ -3766,7 +3540,7 @@
   <a:extraClrSchemeLst/>
   <a:extLst>
     <a:ext uri="{05A4C25C-085E-4340-85A3-A5531E510DB2}">
-      <thm15:themeFamily xmlns:thm15="http://schemas.microsoft.com/office/thememl/2012/main" xmlns="" name="Office Theme" id="{62F939B6-93AF-4DB8-9C6B-D6C7DFDC589F}" vid="{4A3C46E8-61CC-4603-A589-7422A47A8E4A}"/>
+      <thm15:themeFamily xmlns:thm15="http://schemas.microsoft.com/office/thememl/2012/main" name="Office Theme" id="{62F939B6-93AF-4DB8-9C6B-D6C7DFDC589F}" vid="{4A3C46E8-61CC-4603-A589-7422A47A8E4A}"/>
     </a:ext>
   </a:extLst>
 </a:theme>

</xml_diff>